<commit_message>
updated formating, now fits on 2 pages
</commit_message>
<xml_diff>
--- a/toc/ToC5.docx
+++ b/toc/ToC5.docx
@@ -5,30 +5,53 @@
     <w:p>
       <w:pPr>
         <w:pStyle w:val="TOCTitle"/>
-      </w:pPr>
-      <w:r>
+        <w:spacing w:before="0"/>
+        <w:rPr>
+          <w:sz w:val="48"/>
+          <w:szCs w:val="48"/>
+        </w:rPr>
+      </w:pPr>
+      <w:r>
+        <w:rPr>
+          <w:sz w:val="48"/>
+          <w:szCs w:val="48"/>
+        </w:rPr>
         <w:t xml:space="preserve">Security Through Data </w:t>
       </w:r>
       <w:proofErr w:type="gramStart"/>
       <w:r>
+        <w:rPr>
+          <w:sz w:val="48"/>
+          <w:szCs w:val="48"/>
+        </w:rPr>
         <w:t>Analysis :</w:t>
       </w:r>
       <w:proofErr w:type="gramEnd"/>
       <w:r>
+        <w:rPr>
+          <w:sz w:val="48"/>
+          <w:szCs w:val="48"/>
+        </w:rPr>
         <w:t xml:space="preserve"> Harnessing The Power Of Feedback</w:t>
       </w:r>
     </w:p>
     <w:p>
       <w:pPr>
         <w:pStyle w:val="ContentsChapterTitle"/>
-      </w:pPr>
-      <w:r>
+        <w:rPr>
+          <w:rFonts w:ascii="Arial" w:hAnsi="Arial" w:cs="Arial"/>
+        </w:rPr>
+      </w:pPr>
+      <w:r>
+        <w:rPr>
+          <w:rFonts w:ascii="Arial" w:hAnsi="Arial" w:cs="Arial"/>
+        </w:rPr>
         <w:t>Introduction</w:t>
       </w:r>
     </w:p>
     <w:p>
       <w:pPr>
-        <w:pStyle w:val="ContentsChapterTitle"/>
+        <w:pStyle w:val="H1"/>
       </w:pPr>
       <w:r>
         <w:t>Chapter 1: Unleashing The Securing Power Of Data</w:t>
@@ -36,7 +59,7 @@
     </w:p>
     <w:p>
       <w:pPr>
-        <w:pStyle w:val="ContentsH1"/>
+        <w:pStyle w:val="H2"/>
       </w:pPr>
       <w:r>
         <w:t xml:space="preserve">Standing </w:t>
@@ -50,7 +73,7 @@
     </w:p>
     <w:p>
       <w:pPr>
-        <w:pStyle w:val="ContentsH2"/>
+        <w:pStyle w:val="H3"/>
       </w:pPr>
       <w:r>
         <w:t>Looking</w:t>
@@ -67,7 +90,7 @@
     </w:p>
     <w:p>
       <w:pPr>
-        <w:pStyle w:val="ContentsH2"/>
+        <w:pStyle w:val="H3"/>
       </w:pPr>
       <w:r>
         <w:rPr>
@@ -86,7 +109,7 @@
     </w:p>
     <w:p>
       <w:pPr>
-        <w:pStyle w:val="ContentsH2"/>
+        <w:pStyle w:val="H3"/>
       </w:pPr>
       <w:r>
         <w:rPr>
@@ -100,7 +123,7 @@
     </w:p>
     <w:p>
       <w:pPr>
-        <w:pStyle w:val="ContentsH1"/>
+        <w:pStyle w:val="H2"/>
       </w:pPr>
       <w:r>
         <w:t>Shifting from security Shaman to d</w:t>
@@ -111,7 +134,7 @@
     </w:p>
     <w:p>
       <w:pPr>
-        <w:pStyle w:val="ContentsH2"/>
+        <w:pStyle w:val="H3"/>
       </w:pPr>
       <w:r>
         <w:t xml:space="preserve">Linking </w:t>
@@ -125,7 +148,7 @@
     </w:p>
     <w:p>
       <w:pPr>
-        <w:pStyle w:val="ContentsH2"/>
+        <w:pStyle w:val="H3"/>
       </w:pPr>
       <w:proofErr w:type="gramStart"/>
       <w:r>
@@ -143,7 +166,7 @@
     </w:p>
     <w:p>
       <w:pPr>
-        <w:pStyle w:val="ContentsChapterTitle"/>
+        <w:pStyle w:val="H1"/>
       </w:pPr>
       <w:r>
         <w:t>Chapter 2: Finding Your Inner Security Data Scientist</w:t>
@@ -151,7 +174,7 @@
     </w:p>
     <w:p>
       <w:pPr>
-        <w:pStyle w:val="ContentsH1"/>
+        <w:pStyle w:val="H2"/>
       </w:pPr>
       <w:r>
         <w:t>No shirt, no shoes, no degree? No p</w:t>
@@ -162,7 +185,7 @@
     </w:p>
     <w:p>
       <w:pPr>
-        <w:pStyle w:val="ContentsH2"/>
+        <w:pStyle w:val="H3"/>
       </w:pPr>
       <w:r>
         <w:t>Performing</w:t>
@@ -194,7 +217,7 @@
     </w:p>
     <w:p>
       <w:pPr>
-        <w:pStyle w:val="ContentsH2"/>
+        <w:pStyle w:val="H3"/>
       </w:pPr>
       <w:r>
         <w:rPr>
@@ -214,7 +237,7 @@
     </w:p>
     <w:p>
       <w:pPr>
-        <w:pStyle w:val="ContentsH2"/>
+        <w:pStyle w:val="H3"/>
       </w:pPr>
       <w:r>
         <w:rPr>
@@ -231,10 +254,15 @@
     </w:p>
     <w:p>
       <w:pPr>
-        <w:pStyle w:val="ContentsH1"/>
-      </w:pPr>
-      <w:r>
-        <w:t>Obtaining the essential skills &amp; i</w:t>
+        <w:pStyle w:val="H2"/>
+      </w:pPr>
+      <w:r>
+        <w:t>Obtaining the essential skills</w:t>
+      </w:r>
+      <w:bookmarkStart w:id="0" w:name="_GoBack"/>
+      <w:bookmarkEnd w:id="0"/>
+      <w:r>
+        <w:t xml:space="preserve"> &amp; i</w:t>
       </w:r>
       <w:r>
         <w:t>ngredients</w:t>
@@ -242,7 +270,7 @@
     </w:p>
     <w:p>
       <w:pPr>
-        <w:pStyle w:val="ContentsH2"/>
+        <w:pStyle w:val="H3"/>
       </w:pPr>
       <w:r>
         <w:t>Discussion of</w:t>
@@ -256,7 +284,7 @@
     </w:p>
     <w:p>
       <w:pPr>
-        <w:pStyle w:val="ContentsH2"/>
+        <w:pStyle w:val="H3"/>
       </w:pPr>
       <w:r>
         <w:t>Getting real benefit from c</w:t>
@@ -267,7 +295,7 @@
     </w:p>
     <w:p>
       <w:pPr>
-        <w:pStyle w:val="ContentsChapterTitle"/>
+        <w:pStyle w:val="H1"/>
       </w:pPr>
       <w:r>
         <w:t>Chapter 3: Learning The “Hello World” Of Security Data Analysis</w:t>
@@ -275,7 +303,7 @@
     </w:p>
     <w:p>
       <w:pPr>
-        <w:pStyle w:val="ContentsH1"/>
+        <w:pStyle w:val="H2"/>
       </w:pPr>
       <w:r>
         <w:t xml:space="preserve">Deciphering the not-so-secret secret of data analysis: Data </w:t>
@@ -291,7 +319,7 @@
     </w:p>
     <w:p>
       <w:pPr>
-        <w:pStyle w:val="ContentsH2"/>
+        <w:pStyle w:val="H3"/>
       </w:pPr>
       <w:r>
         <w:t>How to acquire</w:t>
@@ -311,7 +339,7 @@
     </w:p>
     <w:p>
       <w:pPr>
-        <w:pStyle w:val="ContentsH2"/>
+        <w:pStyle w:val="H3"/>
       </w:pPr>
       <w:r>
         <w:t xml:space="preserve">Creating </w:t>
@@ -325,7 +353,7 @@
     </w:p>
     <w:p>
       <w:pPr>
-        <w:pStyle w:val="ContentsH2"/>
+        <w:pStyle w:val="H3"/>
       </w:pPr>
       <w:r>
         <w:rPr>
@@ -360,7 +388,7 @@
     </w:p>
     <w:p>
       <w:pPr>
-        <w:pStyle w:val="ContentsH1"/>
+        <w:pStyle w:val="H2"/>
       </w:pPr>
       <w:r>
         <w:t xml:space="preserve">Exploring the dark art of data </w:t>
@@ -376,7 +404,7 @@
     </w:p>
     <w:p>
       <w:pPr>
-        <w:pStyle w:val="ContentsH2"/>
+        <w:pStyle w:val="H3"/>
       </w:pPr>
       <w:r>
         <w:t xml:space="preserve">The importance of timestamps and </w:t>
@@ -390,7 +418,7 @@
     </w:p>
     <w:p>
       <w:pPr>
-        <w:pStyle w:val="ContentsH2"/>
+        <w:pStyle w:val="H3"/>
       </w:pPr>
       <w:r>
         <w:t xml:space="preserve">Combining </w:t>
@@ -407,7 +435,7 @@
     </w:p>
     <w:p>
       <w:pPr>
-        <w:pStyle w:val="ContentsH2"/>
+        <w:pStyle w:val="H3"/>
       </w:pPr>
       <w:r>
         <w:t xml:space="preserve">Using </w:t>
@@ -421,7 +449,7 @@
     </w:p>
     <w:p>
       <w:pPr>
-        <w:pStyle w:val="ContentsH2"/>
+        <w:pStyle w:val="H3"/>
       </w:pPr>
       <w:r>
         <w:rPr>
@@ -443,7 +471,7 @@
     </w:p>
     <w:p>
       <w:pPr>
-        <w:pStyle w:val="ContentsH2"/>
+        <w:pStyle w:val="H3"/>
       </w:pPr>
       <w:r>
         <w:rPr>
@@ -457,7 +485,7 @@
     </w:p>
     <w:p>
       <w:pPr>
-        <w:pStyle w:val="ContentsH2"/>
+        <w:pStyle w:val="H3"/>
       </w:pPr>
       <w:r>
         <w:rPr>
@@ -471,7 +499,7 @@
     </w:p>
     <w:p>
       <w:pPr>
-        <w:pStyle w:val="ContentsChapterTitle"/>
+        <w:pStyle w:val="H1"/>
       </w:pPr>
       <w:r>
         <w:t>Chapter 4: Tuning The Right Frequency: Security Analysis By The Numbers</w:t>
@@ -479,7 +507,7 @@
     </w:p>
     <w:p>
       <w:pPr>
-        <w:pStyle w:val="ContentsH1"/>
+        <w:pStyle w:val="H2"/>
       </w:pPr>
       <w:r>
         <w:t xml:space="preserve">Learning from our </w:t>
@@ -498,7 +526,7 @@
     </w:p>
     <w:p>
       <w:pPr>
-        <w:pStyle w:val="ContentsH2"/>
+        <w:pStyle w:val="H3"/>
       </w:pPr>
       <w:r>
         <w:t>Shifting from</w:t>
@@ -529,7 +557,7 @@
     </w:p>
     <w:p>
       <w:pPr>
-        <w:pStyle w:val="ContentsH1"/>
+        <w:pStyle w:val="H2"/>
       </w:pPr>
       <w:r>
         <w:t>Separating correlation f</w:t>
@@ -543,7 +571,7 @@
     </w:p>
     <w:p>
       <w:pPr>
-        <w:pStyle w:val="ContentsH2"/>
+        <w:pStyle w:val="H3"/>
       </w:pPr>
       <w:r>
         <w:t>Seeing attack patterns that do not exist</w:t>
@@ -551,7 +579,105 @@
     </w:p>
     <w:p>
       <w:pPr>
-        <w:pStyle w:val="ContentsH2"/>
+        <w:pStyle w:val="H3"/>
+      </w:pPr>
+      <w:r>
+        <w:rPr>
+          <w:b/>
+        </w:rPr>
+        <w:t>Use Case</w:t>
+      </w:r>
+      <w:r>
+        <w:t>: Productivity in proxy l</w:t>
+      </w:r>
+      <w:r>
+        <w:t>ogs</w:t>
+      </w:r>
+    </w:p>
+    <w:p>
+      <w:pPr>
+        <w:pStyle w:val="H3"/>
+      </w:pPr>
+      <w:r>
+        <w:rPr>
+          <w:b/>
+        </w:rPr>
+        <w:t>Use Case</w:t>
+      </w:r>
+      <w:r>
+        <w:t xml:space="preserve">: </w:t>
+      </w:r>
+      <w:proofErr w:type="spellStart"/>
+      <w:r>
+        <w:t>Whitehat</w:t>
+      </w:r>
+      <w:proofErr w:type="spellEnd"/>
+      <w:r>
+        <w:t xml:space="preserve"> statistics r</w:t>
+      </w:r>
+      <w:r>
+        <w:t>eport</w:t>
+      </w:r>
+    </w:p>
+    <w:p>
+      <w:pPr>
+        <w:pStyle w:val="H3"/>
+      </w:pPr>
+      <w:r>
+        <w:rPr>
+          <w:b/>
+        </w:rPr>
+        <w:t>Use Case</w:t>
+      </w:r>
+      <w:r>
+        <w:t>: Security event c</w:t>
+      </w:r>
+      <w:r>
+        <w:t>orrelation</w:t>
+      </w:r>
+    </w:p>
+    <w:p>
+      <w:pPr>
+        <w:pStyle w:val="H1"/>
+      </w:pPr>
+      <w:r>
+        <w:t>Chapter 5: Knowing When 35 == 37: Finding The True Messages In Security Data</w:t>
+      </w:r>
+    </w:p>
+    <w:p>
+      <w:pPr>
+        <w:pStyle w:val="H2"/>
+      </w:pPr>
+      <w:r>
+        <w:t>Measuring the “power” of sample s</w:t>
+      </w:r>
+      <w:r>
+        <w:t>ize</w:t>
+      </w:r>
+    </w:p>
+    <w:p>
+      <w:pPr>
+        <w:pStyle w:val="H3"/>
+      </w:pPr>
+      <w:r>
+        <w:t>Strong</w:t>
+      </w:r>
+      <w:r>
+        <w:t xml:space="preserve"> versus </w:t>
+      </w:r>
+      <w:r>
+        <w:t>w</w:t>
+      </w:r>
+      <w:r>
+        <w:t>eak messages in the data</w:t>
+      </w:r>
+    </w:p>
+    <w:p>
+      <w:pPr>
+        <w:pStyle w:val="H3"/>
+        <w:rPr>
+          <w:b/>
+        </w:rPr>
       </w:pPr>
       <w:r>
         <w:rPr>
@@ -561,15 +687,15 @@
         <w:t>Use Case</w:t>
       </w:r>
       <w:r>
-        <w:t>: Productivity in proxy l</w:t>
-      </w:r>
-      <w:r>
-        <w:t>ogs</w:t>
+        <w:t>: Vulnerability c</w:t>
+      </w:r>
+      <w:r>
+        <w:t>ounts</w:t>
       </w:r>
     </w:p>
     <w:p>
       <w:pPr>
-        <w:pStyle w:val="ContentsH2"/>
+        <w:pStyle w:val="H3"/>
       </w:pPr>
       <w:r>
         <w:rPr>
@@ -578,23 +704,34 @@
         <w:t>Use Case</w:t>
       </w:r>
       <w:r>
-        <w:t xml:space="preserve">: </w:t>
-      </w:r>
-      <w:proofErr w:type="spellStart"/>
-      <w:r>
-        <w:t>Whitehat</w:t>
-      </w:r>
-      <w:proofErr w:type="spellEnd"/>
-      <w:r>
-        <w:t xml:space="preserve"> statistics r</w:t>
-      </w:r>
-      <w:r>
-        <w:t>eport</w:t>
+        <w:t>: Security patch c</w:t>
+      </w:r>
+      <w:r>
+        <w:t>overage</w:t>
       </w:r>
     </w:p>
     <w:p>
       <w:pPr>
-        <w:pStyle w:val="ContentsH2"/>
+        <w:pStyle w:val="H2"/>
+      </w:pPr>
+      <w:r>
+        <w:t>Being secure in your u</w:t>
+      </w:r>
+      <w:r>
+        <w:t>ncertainty</w:t>
+      </w:r>
+    </w:p>
+    <w:p>
+      <w:pPr>
+        <w:pStyle w:val="H3"/>
+      </w:pPr>
+      <w:r>
+        <w:t>Embracing hypothesis testing and confidence intervals with open eyes</w:t>
+      </w:r>
+    </w:p>
+    <w:p>
+      <w:pPr>
+        <w:pStyle w:val="H3"/>
       </w:pPr>
       <w:r>
         <w:rPr>
@@ -603,51 +740,29 @@
         <w:t>Use Case</w:t>
       </w:r>
       <w:r>
-        <w:t>: Security event c</w:t>
-      </w:r>
-      <w:r>
-        <w:t>orrelation</w:t>
+        <w:t xml:space="preserve">: </w:t>
+      </w:r>
+      <w:proofErr w:type="spellStart"/>
+      <w:r>
+        <w:t>Trustwave’s</w:t>
+      </w:r>
+      <w:proofErr w:type="spellEnd"/>
+      <w:r>
+        <w:t xml:space="preserve"> industry r</w:t>
+      </w:r>
+      <w:r>
+        <w:t>eport</w:t>
+      </w:r>
+      <w:r>
+        <w:t>: trending y</w:t>
+      </w:r>
+      <w:r>
+        <w:t>ear-over-year</w:t>
       </w:r>
     </w:p>
     <w:p>
       <w:pPr>
-        <w:pStyle w:val="ContentsChapterTitle"/>
-      </w:pPr>
-      <w:r>
-        <w:t>Chapter 5: Knowing When 35 == 37: Finding The True Messages In Security Data</w:t>
-      </w:r>
-    </w:p>
-    <w:p>
-      <w:pPr>
-        <w:pStyle w:val="ContentsH1"/>
-      </w:pPr>
-      <w:r>
-        <w:t>Measuring the “power” of sample s</w:t>
-      </w:r>
-      <w:r>
-        <w:t>ize</w:t>
-      </w:r>
-    </w:p>
-    <w:p>
-      <w:pPr>
-        <w:pStyle w:val="ContentsH2"/>
-      </w:pPr>
-      <w:r>
-        <w:t xml:space="preserve">Strong versus </w:t>
-      </w:r>
-      <w:r>
-        <w:t>w</w:t>
-      </w:r>
-      <w:r>
-        <w:t>eak messages in the data</w:t>
-      </w:r>
-    </w:p>
-    <w:p>
-      <w:pPr>
-        <w:pStyle w:val="ContentsH2"/>
-        <w:rPr>
-          <w:b/>
-        </w:rPr>
+        <w:pStyle w:val="H3"/>
       </w:pPr>
       <w:r>
         <w:rPr>
@@ -656,15 +771,43 @@
         <w:t>Use Case</w:t>
       </w:r>
       <w:r>
-        <w:t>: Vulnerability c</w:t>
-      </w:r>
-      <w:r>
-        <w:t>ounts</w:t>
+        <w:t>: Malware gone wild (u</w:t>
+      </w:r>
+      <w:r>
+        <w:t xml:space="preserve">sing inferential statistics to detect a malware outbreak </w:t>
+      </w:r>
+      <w:r>
+        <w:rPr>
+          <w:i/>
+        </w:rPr>
+        <w:t>before</w:t>
+      </w:r>
+      <w:r>
+        <w:t xml:space="preserve"> it gets crazy)</w:t>
       </w:r>
     </w:p>
     <w:p>
       <w:pPr>
-        <w:pStyle w:val="ContentsH2"/>
+        <w:pStyle w:val="H1"/>
+      </w:pPr>
+      <w:r>
+        <w:t>Chapter 6: Breaking Up With Your Relational Database</w:t>
+      </w:r>
+    </w:p>
+    <w:p>
+      <w:pPr>
+        <w:pStyle w:val="H2"/>
+      </w:pPr>
+      <w:r>
+        <w:t>Realizing the container has c</w:t>
+      </w:r>
+      <w:r>
+        <w:t>onstraints</w:t>
+      </w:r>
+    </w:p>
+    <w:p>
+      <w:pPr>
+        <w:pStyle w:val="H3"/>
       </w:pPr>
       <w:r>
         <w:rPr>
@@ -673,34 +816,84 @@
         <w:t>Use Case</w:t>
       </w:r>
       <w:r>
-        <w:t>: Security patch c</w:t>
-      </w:r>
-      <w:r>
-        <w:t>overage</w:t>
+        <w:t>: MySQL memory (and other) t</w:t>
+      </w:r>
+      <w:r>
+        <w:t>ables</w:t>
       </w:r>
     </w:p>
     <w:p>
       <w:pPr>
-        <w:pStyle w:val="ContentsH1"/>
-      </w:pPr>
-      <w:r>
-        <w:t>Being secure in your u</w:t>
-      </w:r>
-      <w:r>
-        <w:t>ncertainty</w:t>
+        <w:pStyle w:val="H2"/>
+      </w:pPr>
+      <w:r>
+        <w:t>Managing non-relational data (saying “Yes” t</w:t>
+      </w:r>
+      <w:r>
+        <w:t xml:space="preserve">o </w:t>
+      </w:r>
+      <w:proofErr w:type="spellStart"/>
+      <w:r>
+        <w:t>NoSQL</w:t>
+      </w:r>
+      <w:proofErr w:type="spellEnd"/>
+      <w:r>
+        <w:t>)</w:t>
       </w:r>
     </w:p>
     <w:p>
       <w:pPr>
-        <w:pStyle w:val="ContentsH2"/>
-      </w:pPr>
-      <w:r>
-        <w:t>Embracing hypothesis testing and confidence intervals with open eyes</w:t>
+        <w:pStyle w:val="H3"/>
+      </w:pPr>
+      <w:r>
+        <w:t>Explaining alternative data stores and their strengths:</w:t>
       </w:r>
     </w:p>
     <w:p>
       <w:pPr>
-        <w:pStyle w:val="ContentsH2"/>
+        <w:pStyle w:val="H3"/>
+      </w:pPr>
+      <w:proofErr w:type="spellStart"/>
+      <w:r>
+        <w:t>Hadoop</w:t>
+      </w:r>
+      <w:proofErr w:type="spellEnd"/>
+      <w:r>
+        <w:t>/</w:t>
+      </w:r>
+      <w:proofErr w:type="spellStart"/>
+      <w:r>
+        <w:t>PacketPig</w:t>
+      </w:r>
+      <w:proofErr w:type="spellEnd"/>
+      <w:r>
+        <w:t xml:space="preserve">, </w:t>
+      </w:r>
+      <w:proofErr w:type="spellStart"/>
+      <w:r>
+        <w:t>MongoDB</w:t>
+      </w:r>
+      <w:proofErr w:type="spellEnd"/>
+      <w:r>
+        <w:t xml:space="preserve">, Couch, </w:t>
+      </w:r>
+      <w:proofErr w:type="spellStart"/>
+      <w:r>
+        <w:t>Redis</w:t>
+      </w:r>
+      <w:proofErr w:type="spellEnd"/>
+      <w:r>
+        <w:t xml:space="preserve">, </w:t>
+      </w:r>
+      <w:proofErr w:type="spellStart"/>
+      <w:r>
+        <w:t>etc</w:t>
+      </w:r>
+      <w:proofErr w:type="spellEnd"/>
+    </w:p>
+    <w:p>
+      <w:pPr>
+        <w:pStyle w:val="H3"/>
       </w:pPr>
       <w:r>
         <w:rPr>
@@ -709,29 +902,77 @@
         <w:t>Use Case</w:t>
       </w:r>
       <w:r>
-        <w:t xml:space="preserve">: </w:t>
+        <w:t>: Storing</w:t>
+      </w:r>
+      <w:r>
+        <w:t xml:space="preserve"> and accessing </w:t>
       </w:r>
       <w:proofErr w:type="spellStart"/>
       <w:r>
-        <w:t>Trustwave’s</w:t>
+        <w:t>netflow</w:t>
       </w:r>
       <w:proofErr w:type="spellEnd"/>
       <w:r>
-        <w:t xml:space="preserve"> industry r</w:t>
-      </w:r>
-      <w:r>
-        <w:t>eport</w:t>
-      </w:r>
-      <w:r>
-        <w:t>: trending y</w:t>
-      </w:r>
-      <w:r>
-        <w:t>ear-over-year</w:t>
+        <w:t xml:space="preserve"> data (continuing ch.</w:t>
+      </w:r>
+      <w:r>
+        <w:t xml:space="preserve">3 </w:t>
+      </w:r>
+      <w:r>
+        <w:t>data)</w:t>
       </w:r>
     </w:p>
     <w:p>
       <w:pPr>
-        <w:pStyle w:val="ContentsH2"/>
+        <w:pStyle w:val="H1"/>
+      </w:pPr>
+      <w:r>
+        <w:t xml:space="preserve">Chapter 7: Visualizing </w:t>
+      </w:r>
+      <w:r>
+        <w:t xml:space="preserve">Your </w:t>
+      </w:r>
+      <w:r>
+        <w:t>Security Data</w:t>
+      </w:r>
+    </w:p>
+    <w:p>
+      <w:pPr>
+        <w:pStyle w:val="H2"/>
+      </w:pPr>
+      <w:r>
+        <w:t>Building the foundation of security data visual analysis and c</w:t>
+      </w:r>
+      <w:r>
+        <w:t>ommunication</w:t>
+      </w:r>
+    </w:p>
+    <w:p>
+      <w:pPr>
+        <w:pStyle w:val="H3"/>
+      </w:pPr>
+      <w:r>
+        <w:t xml:space="preserve">How-to examples </w:t>
+      </w:r>
+      <w:r>
+        <w:t xml:space="preserve">each in </w:t>
+      </w:r>
+      <w:r>
+        <w:t>in Excel,</w:t>
+      </w:r>
+      <w:r>
+        <w:t xml:space="preserve"> Py</w:t>
+      </w:r>
+      <w:r>
+        <w:t xml:space="preserve">thon and </w:t>
+      </w:r>
+      <w:r>
+        <w:t>R</w:t>
+      </w:r>
+    </w:p>
+    <w:p>
+      <w:pPr>
+        <w:pStyle w:val="H3"/>
       </w:pPr>
       <w:r>
         <w:rPr>
@@ -740,43 +981,31 @@
         <w:t>Use Case</w:t>
       </w:r>
       <w:r>
-        <w:t>: Malware gone wild (u</w:t>
-      </w:r>
-      <w:r>
-        <w:t xml:space="preserve">sing inferential statistics to detect a malware outbreak </w:t>
-      </w:r>
-      <w:r>
-        <w:rPr>
-          <w:i/>
-        </w:rPr>
-        <w:t>before</w:t>
-      </w:r>
-      <w:r>
-        <w:t xml:space="preserve"> it gets crazy)</w:t>
+        <w:t xml:space="preserve">: Graphing trends in </w:t>
+      </w:r>
+      <w:proofErr w:type="spellStart"/>
+      <w:r>
+        <w:t>netflow</w:t>
+      </w:r>
+      <w:proofErr w:type="spellEnd"/>
+      <w:r>
+        <w:t xml:space="preserve"> data</w:t>
+      </w:r>
+      <w:r>
+        <w:t xml:space="preserve"> (expansion of </w:t>
+      </w:r>
+      <w:proofErr w:type="spellStart"/>
+      <w:r>
+        <w:t>ch</w:t>
+      </w:r>
+      <w:proofErr w:type="spellEnd"/>
+      <w:r>
+        <w:t xml:space="preserve"> 3 &amp; 6 analysis)</w:t>
       </w:r>
     </w:p>
     <w:p>
       <w:pPr>
-        <w:pStyle w:val="ContentsChapterTitle"/>
-      </w:pPr>
-      <w:r>
-        <w:t>Chapter 6: Breaking Up With Your Relational Database</w:t>
-      </w:r>
-    </w:p>
-    <w:p>
-      <w:pPr>
-        <w:pStyle w:val="ContentsH1"/>
-      </w:pPr>
-      <w:r>
-        <w:t>Realizing the container has c</w:t>
-      </w:r>
-      <w:r>
-        <w:t>onstraints</w:t>
-      </w:r>
-    </w:p>
-    <w:p>
-      <w:pPr>
-        <w:pStyle w:val="ContentsH2"/>
+        <w:pStyle w:val="H3"/>
       </w:pPr>
       <w:r>
         <w:rPr>
@@ -785,85 +1014,18 @@
         <w:t>Use Case</w:t>
       </w:r>
       <w:r>
-        <w:t>: MySQL memory (and other) t</w:t>
-      </w:r>
-      <w:r>
-        <w:t>ables</w:t>
+        <w:t>: Improving v</w:t>
+      </w:r>
+      <w:r>
+        <w:t>is</w:t>
+      </w:r>
+      <w:r>
+        <w:t>ual defaults</w:t>
       </w:r>
     </w:p>
     <w:p>
       <w:pPr>
-        <w:pStyle w:val="ContentsH1"/>
-      </w:pPr>
-      <w:r>
-        <w:t>Managing non-relational data (saying “Yes” t</w:t>
-      </w:r>
-      <w:r>
-        <w:t xml:space="preserve">o </w:t>
-      </w:r>
-      <w:proofErr w:type="spellStart"/>
-      <w:r>
-        <w:t>NoSQL</w:t>
-      </w:r>
-      <w:proofErr w:type="spellEnd"/>
-      <w:r>
-        <w:t>)</w:t>
-      </w:r>
-    </w:p>
-    <w:p>
-      <w:pPr>
-        <w:pStyle w:val="ContentsH2"/>
-      </w:pPr>
-      <w:r>
-        <w:t>Explaining alternative data stores and their strengths:</w:t>
-      </w:r>
-    </w:p>
-    <w:p>
-      <w:pPr>
-        <w:pStyle w:val="ContentsH2"/>
-        <w:ind w:firstLine="576"/>
-      </w:pPr>
-      <w:proofErr w:type="spellStart"/>
-      <w:r>
-        <w:t>Hadoop</w:t>
-      </w:r>
-      <w:proofErr w:type="spellEnd"/>
-      <w:r>
-        <w:t>/</w:t>
-      </w:r>
-      <w:proofErr w:type="spellStart"/>
-      <w:r>
-        <w:t>PacketPig</w:t>
-      </w:r>
-      <w:proofErr w:type="spellEnd"/>
-      <w:r>
-        <w:t xml:space="preserve">, </w:t>
-      </w:r>
-      <w:proofErr w:type="spellStart"/>
-      <w:r>
-        <w:t>MongoDB</w:t>
-      </w:r>
-      <w:proofErr w:type="spellEnd"/>
-      <w:r>
-        <w:t xml:space="preserve">, Couch, </w:t>
-      </w:r>
-      <w:proofErr w:type="spellStart"/>
-      <w:r>
-        <w:t>Redis</w:t>
-      </w:r>
-      <w:proofErr w:type="spellEnd"/>
-      <w:r>
-        <w:t xml:space="preserve">, </w:t>
-      </w:r>
-      <w:proofErr w:type="spellStart"/>
-      <w:r>
-        <w:t>etc</w:t>
-      </w:r>
-      <w:proofErr w:type="spellEnd"/>
-    </w:p>
-    <w:p>
-      <w:pPr>
-        <w:pStyle w:val="ContentsH2"/>
+        <w:pStyle w:val="H3"/>
       </w:pPr>
       <w:r>
         <w:rPr>
@@ -872,77 +1034,62 @@
         <w:t>Use Case</w:t>
       </w:r>
       <w:r>
-        <w:t>: Storing</w:t>
-      </w:r>
-      <w:r>
-        <w:t xml:space="preserve"> and accessing </w:t>
+        <w:t>: Visualizing system logs</w:t>
+      </w:r>
+      <w:r>
+        <w:t xml:space="preserve"> (expansion from </w:t>
       </w:r>
       <w:proofErr w:type="spellStart"/>
       <w:r>
-        <w:t>netflow</w:t>
+        <w:t>ch</w:t>
       </w:r>
       <w:proofErr w:type="spellEnd"/>
       <w:r>
-        <w:t xml:space="preserve"> data (continuing ch.</w:t>
-      </w:r>
-      <w:r>
-        <w:t xml:space="preserve">3 </w:t>
-      </w:r>
-      <w:r>
-        <w:t>data)</w:t>
+        <w:t xml:space="preserve"> 3)</w:t>
       </w:r>
     </w:p>
     <w:p>
       <w:pPr>
-        <w:pStyle w:val="ContentsChapterTitle"/>
-      </w:pPr>
-      <w:r>
-        <w:t xml:space="preserve">Chapter 7: Visualizing </w:t>
-      </w:r>
-      <w:r>
-        <w:t xml:space="preserve">Your </w:t>
-      </w:r>
-      <w:r>
-        <w:t>Security Data</w:t>
+        <w:pStyle w:val="H1"/>
+      </w:pPr>
+      <w:r>
+        <w:t>Chapter 8: Mapping Security Data</w:t>
       </w:r>
     </w:p>
     <w:p>
       <w:pPr>
-        <w:pStyle w:val="ContentsH1"/>
-      </w:pPr>
-      <w:r>
-        <w:t>Building the foundation of security data visual analysis and c</w:t>
-      </w:r>
-      <w:r>
-        <w:t>ommunication</w:t>
+        <w:pStyle w:val="H2"/>
+      </w:pPr>
+      <w:r>
+        <w:t>Realizing that spatial data may not be s</w:t>
+      </w:r>
+      <w:r>
+        <w:t>p</w:t>
+      </w:r>
+      <w:r>
+        <w:t>ecial d</w:t>
+      </w:r>
+      <w:r>
+        <w:t>ata</w:t>
       </w:r>
     </w:p>
     <w:p>
       <w:pPr>
-        <w:pStyle w:val="ContentsH2"/>
-      </w:pPr>
-      <w:r>
-        <w:t xml:space="preserve">How-to examples </w:t>
-      </w:r>
-      <w:r>
-        <w:t xml:space="preserve">each in </w:t>
-      </w:r>
-      <w:r>
-        <w:t>in Excel,</w:t>
-      </w:r>
-      <w:r>
-        <w:t xml:space="preserve"> Py</w:t>
-      </w:r>
-      <w:r>
-        <w:t xml:space="preserve">thon and </w:t>
-      </w:r>
-      <w:r>
-        <w:t>R</w:t>
+        <w:pStyle w:val="H3"/>
+      </w:pPr>
+      <w:r>
+        <w:t>P</w:t>
+      </w:r>
+      <w:r>
+        <w:t xml:space="preserve">erforming Geo-IP mapping </w:t>
+      </w:r>
+      <w:r>
+        <w:t>(and the gotchas in doing so)</w:t>
       </w:r>
     </w:p>
     <w:p>
       <w:pPr>
-        <w:pStyle w:val="ContentsH2"/>
+        <w:pStyle w:val="H3"/>
       </w:pPr>
       <w:r>
         <w:rPr>
@@ -951,31 +1098,18 @@
         <w:t>Use Case</w:t>
       </w:r>
       <w:r>
-        <w:t xml:space="preserve">: Graphing trends in </w:t>
-      </w:r>
-      <w:proofErr w:type="spellStart"/>
-      <w:r>
-        <w:t>netflow</w:t>
-      </w:r>
-      <w:proofErr w:type="spellEnd"/>
-      <w:r>
-        <w:t xml:space="preserve"> data</w:t>
-      </w:r>
-      <w:r>
-        <w:t xml:space="preserve"> (expansion of </w:t>
-      </w:r>
-      <w:proofErr w:type="spellStart"/>
-      <w:r>
-        <w:t>ch</w:t>
-      </w:r>
-      <w:proofErr w:type="spellEnd"/>
-      <w:r>
-        <w:t xml:space="preserve"> 3 &amp; 6 analysis)</w:t>
+        <w:t>: Generic g</w:t>
+      </w:r>
+      <w:r>
+        <w:t>eo-location</w:t>
+      </w:r>
+      <w:r>
+        <w:t xml:space="preserve"> of IP addresses</w:t>
       </w:r>
     </w:p>
     <w:p>
       <w:pPr>
-        <w:pStyle w:val="ContentsH2"/>
+        <w:pStyle w:val="H3"/>
       </w:pPr>
       <w:r>
         <w:rPr>
@@ -984,18 +1118,40 @@
         <w:t>Use Case</w:t>
       </w:r>
       <w:r>
-        <w:t>: Improving v</w:t>
-      </w:r>
-      <w:r>
-        <w:t>is</w:t>
-      </w:r>
-      <w:r>
-        <w:t>ual defaults</w:t>
+        <w:t>: Mapping Botnets</w:t>
       </w:r>
     </w:p>
     <w:p>
       <w:pPr>
-        <w:pStyle w:val="ContentsH2"/>
+        <w:pStyle w:val="H2"/>
+      </w:pPr>
+      <w:r>
+        <w:t>Mapping outside the c</w:t>
+      </w:r>
+      <w:r>
+        <w:t>ontinents</w:t>
+      </w:r>
+    </w:p>
+    <w:p>
+      <w:pPr>
+        <w:pStyle w:val="H3"/>
+      </w:pPr>
+      <w:r>
+        <w:t>D</w:t>
+      </w:r>
+      <w:r>
+        <w:t>iscover</w:t>
+      </w:r>
+      <w:r>
+        <w:t>ing</w:t>
+      </w:r>
+      <w:r>
+        <w:t xml:space="preserve"> patterns and clusters with mapping tools </w:t>
+      </w:r>
+    </w:p>
+    <w:p>
+      <w:pPr>
+        <w:pStyle w:val="H3"/>
       </w:pPr>
       <w:r>
         <w:rPr>
@@ -1004,62 +1160,83 @@
         <w:t>Use Case</w:t>
       </w:r>
       <w:r>
-        <w:t>: Visualizing system logs</w:t>
-      </w:r>
-      <w:r>
-        <w:t xml:space="preserve"> (expansion from </w:t>
-      </w:r>
-      <w:proofErr w:type="spellStart"/>
-      <w:r>
-        <w:t>ch</w:t>
-      </w:r>
-      <w:proofErr w:type="spellEnd"/>
-      <w:r>
-        <w:t xml:space="preserve"> 3)</w:t>
+        <w:t xml:space="preserve">: Mapping </w:t>
+      </w:r>
+      <w:r>
+        <w:t>malicious ASN.1 d</w:t>
+      </w:r>
+      <w:r>
+        <w:t>ata</w:t>
       </w:r>
     </w:p>
     <w:p>
       <w:pPr>
-        <w:pStyle w:val="ContentsChapterTitle"/>
-      </w:pPr>
-      <w:r>
-        <w:t>Chapter 8: Mapping Security Data</w:t>
+        <w:pStyle w:val="H1"/>
+      </w:pPr>
+      <w:r>
+        <w:t>Chapter 9: Making The Machine Learn For You</w:t>
       </w:r>
     </w:p>
     <w:p>
       <w:pPr>
-        <w:pStyle w:val="ContentsH1"/>
-      </w:pPr>
-      <w:r>
-        <w:t>Realizing that spatial data may not be s</w:t>
-      </w:r>
-      <w:r>
-        <w:t>p</w:t>
-      </w:r>
-      <w:r>
-        <w:t>ecial d</w:t>
-      </w:r>
-      <w:r>
-        <w:t>ata</w:t>
+        <w:pStyle w:val="H2"/>
+      </w:pPr>
+      <w:r>
+        <w:t>De-mystifying machine l</w:t>
+      </w:r>
+      <w:r>
+        <w:t>earning</w:t>
       </w:r>
     </w:p>
     <w:p>
       <w:pPr>
-        <w:pStyle w:val="ContentsH2"/>
-      </w:pPr>
-      <w:r>
-        <w:t>P</w:t>
-      </w:r>
-      <w:r>
-        <w:t xml:space="preserve">erforming Geo-IP mapping </w:t>
-      </w:r>
-      <w:r>
-        <w:t>(and the gotchas in doing so)</w:t>
+        <w:pStyle w:val="H3"/>
+      </w:pPr>
+      <w:r>
+        <w:t>Basics of</w:t>
+      </w:r>
+      <w:r>
+        <w:t xml:space="preserve"> ML </w:t>
+      </w:r>
+      <w:r>
+        <w:t xml:space="preserve">with </w:t>
+      </w:r>
+      <w:r>
+        <w:t xml:space="preserve">the necessary </w:t>
+      </w:r>
+      <w:r>
+        <w:t>background for the next section</w:t>
       </w:r>
     </w:p>
     <w:p>
       <w:pPr>
-        <w:pStyle w:val="ContentsH2"/>
+        <w:pStyle w:val="H2"/>
+      </w:pPr>
+      <w:r>
+        <w:t>Understanding t</w:t>
+      </w:r>
+      <w:r>
+        <w:t xml:space="preserve">he </w:t>
+      </w:r>
+      <w:r>
+        <w:t>(s</w:t>
+      </w:r>
+      <w:r>
+        <w:t>ecurity</w:t>
+      </w:r>
+      <w:r>
+        <w:t>) potential of machine l</w:t>
+      </w:r>
+      <w:r>
+        <w:t>ear</w:t>
+      </w:r>
+      <w:r>
+        <w:t>ning</w:t>
+      </w:r>
+    </w:p>
+    <w:p>
+      <w:pPr>
+        <w:pStyle w:val="H3"/>
       </w:pPr>
       <w:r>
         <w:rPr>
@@ -1068,18 +1245,18 @@
         <w:t>Use Case</w:t>
       </w:r>
       <w:r>
-        <w:t>: Generic g</w:t>
-      </w:r>
-      <w:r>
-        <w:t>eo-location</w:t>
-      </w:r>
-      <w:r>
-        <w:t xml:space="preserve"> of IP addresses</w:t>
+        <w:t xml:space="preserve">: </w:t>
+      </w:r>
+      <w:r>
+        <w:t>Discovering account takeovers (with</w:t>
+      </w:r>
+      <w:r>
+        <w:t xml:space="preserve"> “supervised learning”)</w:t>
       </w:r>
     </w:p>
     <w:p>
       <w:pPr>
-        <w:pStyle w:val="ContentsH2"/>
+        <w:pStyle w:val="H3"/>
       </w:pPr>
       <w:r>
         <w:rPr>
@@ -1088,40 +1265,56 @@
         <w:t>Use Case</w:t>
       </w:r>
       <w:r>
-        <w:t>: Mapping Botnets</w:t>
+        <w:t xml:space="preserve">: Detecting </w:t>
+      </w:r>
+      <w:r>
+        <w:t xml:space="preserve">and classifying malware with </w:t>
+      </w:r>
+      <w:proofErr w:type="spellStart"/>
+      <w:r>
+        <w:t>Naïeve</w:t>
+      </w:r>
+      <w:proofErr w:type="spellEnd"/>
+      <w:r>
+        <w:t xml:space="preserve"> Bayes n</w:t>
+      </w:r>
+      <w:r>
+        <w:t>etworks</w:t>
       </w:r>
     </w:p>
     <w:p>
       <w:pPr>
-        <w:pStyle w:val="ContentsH1"/>
-      </w:pPr>
-      <w:r>
-        <w:t>Mapping outside the c</w:t>
-      </w:r>
-      <w:r>
-        <w:t>ontinents</w:t>
+        <w:pStyle w:val="H1"/>
+      </w:pPr>
+      <w:r>
+        <w:t>Chapter 10: Making The Machine Read For You</w:t>
       </w:r>
     </w:p>
     <w:p>
       <w:pPr>
-        <w:pStyle w:val="ContentsH2"/>
-      </w:pPr>
-      <w:r>
-        <w:t>D</w:t>
-      </w:r>
-      <w:r>
-        <w:t>iscover</w:t>
-      </w:r>
-      <w:r>
-        <w:t>ing</w:t>
-      </w:r>
-      <w:r>
-        <w:t xml:space="preserve"> patterns and clusters with mapping tools </w:t>
+        <w:pStyle w:val="H2"/>
+      </w:pPr>
+      <w:r>
+        <w:t>Introduction to textual a</w:t>
+      </w:r>
+      <w:r>
+        <w:t>nalysis (NLP)</w:t>
       </w:r>
     </w:p>
     <w:p>
       <w:pPr>
-        <w:pStyle w:val="ContentsH2"/>
+        <w:pStyle w:val="H2"/>
+      </w:pPr>
+      <w:r>
+        <w:t>Using NLP in s</w:t>
+      </w:r>
+      <w:r>
+        <w:t>ecurity</w:t>
+      </w:r>
+    </w:p>
+    <w:p>
+      <w:pPr>
+        <w:pStyle w:val="H3"/>
       </w:pPr>
       <w:r>
         <w:rPr>
@@ -1130,88 +1323,12 @@
         <w:t>Use Case</w:t>
       </w:r>
       <w:r>
-        <w:t xml:space="preserve">: Mapping </w:t>
-      </w:r>
-      <w:r>
-        <w:t>malicious ASN.1 d</w:t>
-      </w:r>
-      <w:r>
-        <w:t>ata</w:t>
+        <w:t>: Using NLP in DLP (Data Loss Prevention)</w:t>
       </w:r>
     </w:p>
     <w:p>
       <w:pPr>
-        <w:pStyle w:val="ContentsChapterTitle"/>
-      </w:pPr>
-      <w:r>
-        <w:t>Chapter 9: Making The Machine Learn For You</w:t>
-      </w:r>
-    </w:p>
-    <w:p>
-      <w:pPr>
-        <w:pStyle w:val="ContentsH1"/>
-      </w:pPr>
-      <w:r>
-        <w:t>De-mystifying machine l</w:t>
-      </w:r>
-      <w:r>
-        <w:t>earning</w:t>
-      </w:r>
-    </w:p>
-    <w:p>
-      <w:pPr>
-        <w:pStyle w:val="ContentsH2"/>
-      </w:pPr>
-      <w:r>
-        <w:t>Basics of</w:t>
-      </w:r>
-      <w:r>
-        <w:t xml:space="preserve"> ML </w:t>
-      </w:r>
-      <w:r>
-        <w:t xml:space="preserve">with </w:t>
-      </w:r>
-      <w:r>
-        <w:t>the</w:t>
-      </w:r>
-      <w:bookmarkStart w:id="0" w:name="_GoBack"/>
-      <w:bookmarkEnd w:id="0"/>
-      <w:r>
-        <w:t xml:space="preserve"> necessary </w:t>
-      </w:r>
-      <w:r>
-        <w:t>background for the next section</w:t>
-      </w:r>
-    </w:p>
-    <w:p>
-      <w:pPr>
-        <w:pStyle w:val="ContentsH1"/>
-      </w:pPr>
-      <w:r>
-        <w:t>Understanding t</w:t>
-      </w:r>
-      <w:r>
-        <w:t xml:space="preserve">he </w:t>
-      </w:r>
-      <w:r>
-        <w:t>(s</w:t>
-      </w:r>
-      <w:r>
-        <w:t>ecurity</w:t>
-      </w:r>
-      <w:r>
-        <w:t>) potential of machine l</w:t>
-      </w:r>
-      <w:r>
-        <w:t>ear</w:t>
-      </w:r>
-      <w:r>
-        <w:t>ning</w:t>
-      </w:r>
-    </w:p>
-    <w:p>
-      <w:pPr>
-        <w:pStyle w:val="ContentsH2"/>
+        <w:pStyle w:val="H3"/>
       </w:pPr>
       <w:r>
         <w:rPr>
@@ -1220,18 +1337,53 @@
         <w:t>Use Case</w:t>
       </w:r>
       <w:r>
-        <w:t xml:space="preserve">: </w:t>
-      </w:r>
-      <w:r>
-        <w:t>Discovering account takeovers (with</w:t>
-      </w:r>
-      <w:r>
-        <w:t xml:space="preserve"> “supervised learning”)</w:t>
+        <w:t>: Who Wrote That? (Attribution of anonymous blog/forum posts)</w:t>
       </w:r>
     </w:p>
     <w:p>
       <w:pPr>
-        <w:pStyle w:val="ContentsH2"/>
+        <w:pStyle w:val="H1"/>
+      </w:pPr>
+      <w:r>
+        <w:t>Chapter 11: Predicting The Future With Security Data</w:t>
+      </w:r>
+    </w:p>
+    <w:p>
+      <w:pPr>
+        <w:pStyle w:val="H2"/>
+      </w:pPr>
+      <w:r>
+        <w:t>Can you do better t</w:t>
+      </w:r>
+      <w:r>
+        <w:t xml:space="preserve">han </w:t>
+      </w:r>
+      <w:r>
+        <w:t>a groundhog</w:t>
+      </w:r>
+      <w:r>
+        <w:t>?</w:t>
+      </w:r>
+    </w:p>
+    <w:p>
+      <w:pPr>
+        <w:pStyle w:val="H3"/>
+      </w:pPr>
+      <w:r>
+        <w:t>The hype and hopes of predictive analytics</w:t>
+      </w:r>
+    </w:p>
+    <w:p>
+      <w:pPr>
+        <w:pStyle w:val="H3"/>
+      </w:pPr>
+      <w:r>
+        <w:t>How to perform basic predictive analysis</w:t>
+      </w:r>
+    </w:p>
+    <w:p>
+      <w:pPr>
+        <w:pStyle w:val="H3"/>
       </w:pPr>
       <w:r>
         <w:rPr>
@@ -1240,56 +1392,12 @@
         <w:t>Use Case</w:t>
       </w:r>
       <w:r>
-        <w:t xml:space="preserve">: Detecting </w:t>
-      </w:r>
-      <w:r>
-        <w:t xml:space="preserve">and classifying malware with </w:t>
-      </w:r>
-      <w:proofErr w:type="spellStart"/>
-      <w:r>
-        <w:t>Naïeve</w:t>
-      </w:r>
-      <w:proofErr w:type="spellEnd"/>
-      <w:r>
-        <w:t xml:space="preserve"> Bayes n</w:t>
-      </w:r>
-      <w:r>
-        <w:t>etworks</w:t>
+        <w:t>: Modeling growth in centralized security logging systems</w:t>
       </w:r>
     </w:p>
     <w:p>
       <w:pPr>
-        <w:pStyle w:val="ContentsChapterTitle"/>
-      </w:pPr>
-      <w:r>
-        <w:t>Chapter 10: Making The Machine Read For You</w:t>
-      </w:r>
-    </w:p>
-    <w:p>
-      <w:pPr>
-        <w:pStyle w:val="ContentsH1"/>
-      </w:pPr>
-      <w:r>
-        <w:t>Introduction to textual a</w:t>
-      </w:r>
-      <w:r>
-        <w:t>nalysis (NLP)</w:t>
-      </w:r>
-    </w:p>
-    <w:p>
-      <w:pPr>
-        <w:pStyle w:val="ContentsH1"/>
-      </w:pPr>
-      <w:r>
-        <w:t>Using NLP in s</w:t>
-      </w:r>
-      <w:r>
-        <w:t>ecurity</w:t>
-      </w:r>
-    </w:p>
-    <w:p>
-      <w:pPr>
-        <w:pStyle w:val="ContentsH2"/>
+        <w:pStyle w:val="H3"/>
       </w:pPr>
       <w:r>
         <w:rPr>
@@ -1298,140 +1406,56 @@
         <w:t>Use Case</w:t>
       </w:r>
       <w:r>
-        <w:t>: Using NLP in DLP (Data Loss Prevention)</w:t>
+        <w:t>: Predicting rogue behavior (insider misuse)</w:t>
       </w:r>
     </w:p>
     <w:p>
       <w:pPr>
-        <w:pStyle w:val="ContentsH2"/>
-      </w:pPr>
-      <w:r>
-        <w:rPr>
-          <w:b/>
-        </w:rPr>
-        <w:t>Use Case</w:t>
-      </w:r>
-      <w:r>
-        <w:t>: Who Wrote That? (Attribution of anonymous blog/forum posts)</w:t>
+        <w:pStyle w:val="H1"/>
+      </w:pPr>
+      <w:r>
+        <w:t>Chapter 12: Keeping It Simple</w:t>
       </w:r>
     </w:p>
     <w:p>
       <w:pPr>
-        <w:pStyle w:val="ContentsChapterTitle"/>
-      </w:pPr>
-      <w:r>
-        <w:t>Chapter 11: Predicting The Future With Security Data</w:t>
+        <w:pStyle w:val="H2"/>
+      </w:pPr>
+      <w:r>
+        <w:t>Putting security data analysis into p</w:t>
+      </w:r>
+      <w:r>
+        <w:t>erspective</w:t>
       </w:r>
     </w:p>
     <w:p>
       <w:pPr>
-        <w:pStyle w:val="ContentsH1"/>
-      </w:pPr>
-      <w:r>
-        <w:t>Can you do better t</w:t>
-      </w:r>
-      <w:r>
-        <w:t xml:space="preserve">han </w:t>
-      </w:r>
-      <w:r>
-        <w:t>a groundhog</w:t>
-      </w:r>
-      <w:r>
-        <w:t>?</w:t>
+        <w:pStyle w:val="H3"/>
+      </w:pPr>
+      <w:r>
+        <w:t>Comparing a “drilling for oil” approach to a “pan for gold” approach</w:t>
       </w:r>
     </w:p>
     <w:p>
       <w:pPr>
-        <w:pStyle w:val="ContentsH2"/>
-      </w:pPr>
-      <w:r>
-        <w:lastRenderedPageBreak/>
-        <w:t>The hype and hopes of predictive analytics</w:t>
+        <w:pStyle w:val="H2"/>
+      </w:pPr>
+      <w:r>
+        <w:t>Understanding the reality of our e</w:t>
+      </w:r>
+      <w:r>
+        <w:t>nvironments</w:t>
+      </w:r>
+      <w:r>
+        <w:tab/>
+      </w:r>
+      <w:r>
+        <w:tab/>
       </w:r>
     </w:p>
     <w:p>
       <w:pPr>
-        <w:pStyle w:val="ContentsH2"/>
-      </w:pPr>
-      <w:r>
-        <w:t>How to perform basic predictive analysis</w:t>
-      </w:r>
-    </w:p>
-    <w:p>
-      <w:pPr>
-        <w:pStyle w:val="ContentsH2"/>
-      </w:pPr>
-      <w:r>
-        <w:rPr>
-          <w:b/>
-        </w:rPr>
-        <w:t>Use Case</w:t>
-      </w:r>
-      <w:r>
-        <w:t>: Modeling growth in centralized security logging systems</w:t>
-      </w:r>
-    </w:p>
-    <w:p>
-      <w:pPr>
-        <w:pStyle w:val="ContentsH2"/>
-      </w:pPr>
-      <w:r>
-        <w:rPr>
-          <w:b/>
-        </w:rPr>
-        <w:t>Use Case</w:t>
-      </w:r>
-      <w:r>
-        <w:t>: Predicting rogue behavior (insider misuse)</w:t>
-      </w:r>
-    </w:p>
-    <w:p>
-      <w:pPr>
-        <w:pStyle w:val="ContentsChapterTitle"/>
-      </w:pPr>
-      <w:r>
-        <w:t>Chapter 12: Keeping It Simple</w:t>
-      </w:r>
-    </w:p>
-    <w:p>
-      <w:pPr>
-        <w:pStyle w:val="ContentsH1"/>
-      </w:pPr>
-      <w:r>
-        <w:t>Putting security data analysis into p</w:t>
-      </w:r>
-      <w:r>
-        <w:t>erspective</w:t>
-      </w:r>
-    </w:p>
-    <w:p>
-      <w:pPr>
-        <w:pStyle w:val="ContentsH2"/>
-      </w:pPr>
-      <w:r>
-        <w:t>Comparing a “drilling for oil” approach to a “pan for gold” approach</w:t>
-      </w:r>
-    </w:p>
-    <w:p>
-      <w:pPr>
-        <w:pStyle w:val="ContentsH1"/>
-      </w:pPr>
-      <w:r>
-        <w:t>Understanding the reality of our e</w:t>
-      </w:r>
-      <w:r>
-        <w:t>nvironments</w:t>
-      </w:r>
-      <w:r>
-        <w:tab/>
-      </w:r>
-      <w:r>
-        <w:tab/>
-      </w:r>
-    </w:p>
-    <w:p>
-      <w:pPr>
-        <w:pStyle w:val="ContentsH2"/>
+        <w:pStyle w:val="H3"/>
       </w:pPr>
       <w:r>
         <w:t>Reiterating that data analysis assists our t</w:t>
@@ -4340,7 +4364,6 @@
   <w:style w:type="character" w:default="1" w:styleId="DefaultParagraphFont">
     <w:name w:val="Default Paragraph Font"/>
     <w:uiPriority w:val="1"/>
-    <w:semiHidden/>
     <w:unhideWhenUsed/>
   </w:style>
   <w:style w:type="table" w:default="1" w:styleId="TableNormal">
@@ -6610,19 +6633,16 @@
   </w:style>
   <w:style w:type="paragraph" w:customStyle="1" w:styleId="H3">
     <w:name w:val="H3"/>
+    <w:basedOn w:val="ContentsH2"/>
     <w:next w:val="Para"/>
     <w:qFormat/>
-    <w:rsid w:val="00B53943"/>
-    <w:pPr>
-      <w:keepNext/>
-      <w:spacing w:before="360" w:after="240"/>
-      <w:outlineLvl w:val="3"/>
-    </w:pPr>
-    <w:rPr>
-      <w:rFonts w:ascii="Arial" w:hAnsi="Arial"/>
-      <w:b/>
-      <w:snapToGrid w:val="0"/>
-      <w:sz w:val="32"/>
+    <w:rsid w:val="00EE0E18"/>
+    <w:pPr>
+      <w:ind w:left="1440"/>
+    </w:pPr>
+    <w:rPr>
+      <w:rFonts w:ascii="Arial" w:hAnsi="Arial" w:cs="Arial"/>
+      <w:sz w:val="20"/>
     </w:rPr>
   </w:style>
   <w:style w:type="paragraph" w:customStyle="1" w:styleId="GlossaryLetter">
@@ -6632,7 +6652,6 @@
     <w:rsid w:val="00B53943"/>
     <w:pPr>
       <w:spacing w:before="240"/>
-      <w:outlineLvl w:val="9"/>
     </w:pPr>
   </w:style>
   <w:style w:type="paragraph" w:customStyle="1" w:styleId="H4">
@@ -6669,41 +6688,26 @@
   </w:style>
   <w:style w:type="paragraph" w:customStyle="1" w:styleId="H1">
     <w:name w:val="H1"/>
+    <w:basedOn w:val="ContentsChapterTitle"/>
     <w:next w:val="Para"/>
     <w:qFormat/>
-    <w:rsid w:val="00B53943"/>
-    <w:pPr>
-      <w:keepNext/>
-      <w:widowControl w:val="0"/>
-      <w:pBdr>
-        <w:top w:val="single" w:sz="4" w:space="1" w:color="auto"/>
-      </w:pBdr>
-      <w:spacing w:before="480" w:after="360"/>
-      <w:outlineLvl w:val="1"/>
-    </w:pPr>
-    <w:rPr>
-      <w:rFonts w:ascii="Arial" w:hAnsi="Arial"/>
-      <w:b/>
-      <w:sz w:val="52"/>
+    <w:rsid w:val="00EE0E18"/>
+    <w:rPr>
+      <w:rFonts w:ascii="Arial" w:hAnsi="Arial" w:cs="Arial"/>
     </w:rPr>
   </w:style>
   <w:style w:type="paragraph" w:customStyle="1" w:styleId="H2">
     <w:name w:val="H2"/>
+    <w:basedOn w:val="ContentsH1"/>
     <w:next w:val="Para"/>
     <w:qFormat/>
-    <w:rsid w:val="00B53943"/>
-    <w:pPr>
-      <w:keepNext/>
-      <w:widowControl w:val="0"/>
-      <w:spacing w:before="360" w:after="240"/>
-      <w:outlineLvl w:val="2"/>
-    </w:pPr>
-    <w:rPr>
-      <w:rFonts w:ascii="Arial" w:hAnsi="Arial"/>
-      <w:b/>
-      <w:snapToGrid w:val="0"/>
-      <w:sz w:val="40"/>
-      <w:u w:val="single"/>
+    <w:rsid w:val="00EE0E18"/>
+    <w:pPr>
+      <w:ind w:left="720"/>
+    </w:pPr>
+    <w:rPr>
+      <w:rFonts w:ascii="Arial" w:hAnsi="Arial" w:cs="Arial"/>
+      <w:sz w:val="20"/>
     </w:rPr>
   </w:style>
   <w:style w:type="paragraph" w:customStyle="1" w:styleId="H6">
@@ -13323,7 +13327,6 @@
   <w:style w:type="character" w:default="1" w:styleId="DefaultParagraphFont">
     <w:name w:val="Default Paragraph Font"/>
     <w:uiPriority w:val="1"/>
-    <w:semiHidden/>
     <w:unhideWhenUsed/>
   </w:style>
   <w:style w:type="table" w:default="1" w:styleId="TableNormal">
@@ -15593,19 +15596,16 @@
   </w:style>
   <w:style w:type="paragraph" w:customStyle="1" w:styleId="H3">
     <w:name w:val="H3"/>
+    <w:basedOn w:val="ContentsH2"/>
     <w:next w:val="Para"/>
     <w:qFormat/>
-    <w:rsid w:val="00B53943"/>
-    <w:pPr>
-      <w:keepNext/>
-      <w:spacing w:before="360" w:after="240"/>
-      <w:outlineLvl w:val="3"/>
-    </w:pPr>
-    <w:rPr>
-      <w:rFonts w:ascii="Arial" w:hAnsi="Arial"/>
-      <w:b/>
-      <w:snapToGrid w:val="0"/>
-      <w:sz w:val="32"/>
+    <w:rsid w:val="00EE0E18"/>
+    <w:pPr>
+      <w:ind w:left="1440"/>
+    </w:pPr>
+    <w:rPr>
+      <w:rFonts w:ascii="Arial" w:hAnsi="Arial" w:cs="Arial"/>
+      <w:sz w:val="20"/>
     </w:rPr>
   </w:style>
   <w:style w:type="paragraph" w:customStyle="1" w:styleId="GlossaryLetter">
@@ -15615,7 +15615,6 @@
     <w:rsid w:val="00B53943"/>
     <w:pPr>
       <w:spacing w:before="240"/>
-      <w:outlineLvl w:val="9"/>
     </w:pPr>
   </w:style>
   <w:style w:type="paragraph" w:customStyle="1" w:styleId="H4">
@@ -15652,41 +15651,26 @@
   </w:style>
   <w:style w:type="paragraph" w:customStyle="1" w:styleId="H1">
     <w:name w:val="H1"/>
+    <w:basedOn w:val="ContentsChapterTitle"/>
     <w:next w:val="Para"/>
     <w:qFormat/>
-    <w:rsid w:val="00B53943"/>
-    <w:pPr>
-      <w:keepNext/>
-      <w:widowControl w:val="0"/>
-      <w:pBdr>
-        <w:top w:val="single" w:sz="4" w:space="1" w:color="auto"/>
-      </w:pBdr>
-      <w:spacing w:before="480" w:after="360"/>
-      <w:outlineLvl w:val="1"/>
-    </w:pPr>
-    <w:rPr>
-      <w:rFonts w:ascii="Arial" w:hAnsi="Arial"/>
-      <w:b/>
-      <w:sz w:val="52"/>
+    <w:rsid w:val="00EE0E18"/>
+    <w:rPr>
+      <w:rFonts w:ascii="Arial" w:hAnsi="Arial" w:cs="Arial"/>
     </w:rPr>
   </w:style>
   <w:style w:type="paragraph" w:customStyle="1" w:styleId="H2">
     <w:name w:val="H2"/>
+    <w:basedOn w:val="ContentsH1"/>
     <w:next w:val="Para"/>
     <w:qFormat/>
-    <w:rsid w:val="00B53943"/>
-    <w:pPr>
-      <w:keepNext/>
-      <w:widowControl w:val="0"/>
-      <w:spacing w:before="360" w:after="240"/>
-      <w:outlineLvl w:val="2"/>
-    </w:pPr>
-    <w:rPr>
-      <w:rFonts w:ascii="Arial" w:hAnsi="Arial"/>
-      <w:b/>
-      <w:snapToGrid w:val="0"/>
-      <w:sz w:val="40"/>
-      <w:u w:val="single"/>
+    <w:rsid w:val="00EE0E18"/>
+    <w:pPr>
+      <w:ind w:left="720"/>
+    </w:pPr>
+    <w:rPr>
+      <w:rFonts w:ascii="Arial" w:hAnsi="Arial" w:cs="Arial"/>
+      <w:sz w:val="20"/>
     </w:rPr>
   </w:style>
   <w:style w:type="paragraph" w:customStyle="1" w:styleId="H6">
@@ -22293,7 +22277,7 @@
 </file>
 
 <file path=customXml/itemProps1.xml><?xml version="1.0" encoding="utf-8"?>
-<ds:datastoreItem xmlns:ds="http://schemas.openxmlformats.org/officeDocument/2006/customXml" ds:itemID="{6893C043-9AD3-A849-A1BA-412E5DB378F5}">
+<ds:datastoreItem xmlns:ds="http://schemas.openxmlformats.org/officeDocument/2006/customXml" ds:itemID="{F60646D2-C9F2-2F41-A57E-A774920A5483}">
   <ds:schemaRefs>
     <ds:schemaRef ds:uri="http://schemas.openxmlformats.org/officeDocument/2006/bibliography"/>
   </ds:schemaRefs>

</xml_diff>

<commit_message>
checking in, inspired by a sudden panic of losing work
</commit_message>
<xml_diff>
--- a/toc/ToC5.docx
+++ b/toc/ToC5.docx
@@ -60,19 +60,47 @@
     <w:p>
       <w:pPr>
         <w:pStyle w:val="H2"/>
-      </w:pPr>
-      <w:r>
-        <w:t xml:space="preserve">Standing </w:t>
-      </w:r>
-      <w:r>
-        <w:t>on the shoulders of g</w:t>
-      </w:r>
-      <w:r>
-        <w:t>iants</w:t>
+        <w:rPr>
+          <w:i/>
+        </w:rPr>
+      </w:pPr>
+      <w:r>
+        <w:rPr>
+          <w:i/>
+        </w:rPr>
+        <w:t>[</w:t>
+      </w:r>
+      <w:proofErr w:type="gramStart"/>
+      <w:r>
+        <w:rPr>
+          <w:i/>
+        </w:rPr>
+        <w:t>set</w:t>
+      </w:r>
+      <w:proofErr w:type="gramEnd"/>
+      <w:r>
+        <w:rPr>
+          <w:i/>
+        </w:rPr>
+        <w:t xml:space="preserve"> up: others have leveraged data for very good things, and we need to improve our data analysis to advance and learn]</w:t>
       </w:r>
     </w:p>
     <w:p>
       <w:pPr>
+        <w:pStyle w:val="H2"/>
+      </w:pPr>
+      <w:r>
+        <w:t xml:space="preserve">Standing </w:t>
+      </w:r>
+      <w:r>
+        <w:t>on the shoulders of g</w:t>
+      </w:r>
+      <w:r>
+        <w:t>iants</w:t>
+      </w:r>
+    </w:p>
+    <w:p>
+      <w:pPr>
         <w:pStyle w:val="H3"/>
       </w:pPr>
       <w:r>
@@ -86,6 +114,23 @@
       </w:r>
       <w:r>
         <w:t>driven.</w:t>
+      </w:r>
+    </w:p>
+    <w:p>
+      <w:pPr>
+        <w:pStyle w:val="H3"/>
+      </w:pPr>
+      <w:r>
+        <w:rPr>
+          <w:b/>
+        </w:rPr>
+        <w:t>Use Case:</w:t>
+      </w:r>
+      <w:r>
+        <w:t xml:space="preserve"> </w:t>
+      </w:r>
+      <w:r>
+        <w:t>Snow in London (battling “expertise”)</w:t>
       </w:r>
     </w:p>
     <w:p>
@@ -99,18 +144,275 @@
         <w:t>Use Case</w:t>
       </w:r>
       <w:r>
-        <w:t xml:space="preserve">: Agriculture -&gt; </w:t>
+        <w:t xml:space="preserve">: Fisher at </w:t>
       </w:r>
       <w:proofErr w:type="spellStart"/>
       <w:r>
-        <w:t>Agri-infomatics</w:t>
+        <w:t>Rothamsted</w:t>
       </w:r>
       <w:proofErr w:type="spellEnd"/>
+      <w:r>
+        <w:t xml:space="preserve"> (90 years of [useless] data, influencing 20</w:t>
+      </w:r>
+      <w:r>
+        <w:rPr>
+          <w:vertAlign w:val="superscript"/>
+        </w:rPr>
+        <w:t>th</w:t>
+      </w:r>
+      <w:r>
+        <w:t xml:space="preserve"> century science)</w:t>
+      </w:r>
     </w:p>
     <w:p>
       <w:pPr>
+        <w:pStyle w:val="Para"/>
+        <w:rPr>
+          <w:rFonts w:ascii="Arial" w:hAnsi="Arial" w:cs="Arial"/>
+          <w:sz w:val="20"/>
+        </w:rPr>
+      </w:pPr>
+      <w:r>
+        <w:rPr>
+          <w:rFonts w:ascii="Arial" w:hAnsi="Arial" w:cs="Arial"/>
+          <w:b/>
+          <w:snapToGrid/>
+          <w:sz w:val="20"/>
+        </w:rPr>
+        <w:t xml:space="preserve">Use </w:t>
+      </w:r>
+      <w:r>
+        <w:rPr>
+          <w:rFonts w:ascii="Arial" w:hAnsi="Arial" w:cs="Arial"/>
+          <w:b/>
+          <w:snapToGrid/>
+          <w:sz w:val="20"/>
+        </w:rPr>
+        <w:t>Case:</w:t>
+      </w:r>
+      <w:r>
+        <w:rPr>
+          <w:rFonts w:ascii="Arial" w:hAnsi="Arial" w:cs="Arial"/>
+          <w:sz w:val="20"/>
+        </w:rPr>
+        <w:t xml:space="preserve"> </w:t>
+      </w:r>
+      <w:proofErr w:type="spellStart"/>
+      <w:r>
+        <w:rPr>
+          <w:rFonts w:ascii="Arial" w:hAnsi="Arial" w:cs="Arial"/>
+          <w:sz w:val="20"/>
+        </w:rPr>
+        <w:t>Demming</w:t>
+      </w:r>
+      <w:proofErr w:type="spellEnd"/>
+      <w:r>
+        <w:rPr>
+          <w:rFonts w:ascii="Arial" w:hAnsi="Arial" w:cs="Arial"/>
+          <w:sz w:val="20"/>
+        </w:rPr>
+        <w:t xml:space="preserve"> and TQM (</w:t>
+      </w:r>
+      <w:r>
+        <w:rPr>
+          <w:rFonts w:ascii="Arial" w:hAnsi="Arial" w:cs="Arial"/>
+          <w:sz w:val="20"/>
+        </w:rPr>
+        <w:t>learning from stats to transform an industry</w:t>
+      </w:r>
+      <w:bookmarkStart w:id="0" w:name="_GoBack"/>
+      <w:bookmarkEnd w:id="0"/>
+      <w:r>
+        <w:rPr>
+          <w:rFonts w:ascii="Arial" w:hAnsi="Arial" w:cs="Arial"/>
+          <w:sz w:val="20"/>
+        </w:rPr>
+        <w:t>)</w:t>
+      </w:r>
+    </w:p>
+    <w:p>
+      <w:pPr>
+        <w:pStyle w:val="H2"/>
+      </w:pPr>
+      <w:r>
+        <w:t>Shifting from security Shaman to d</w:t>
+      </w:r>
+      <w:r>
+        <w:t>ata Sherpa</w:t>
+      </w:r>
+    </w:p>
+    <w:p>
+      <w:pPr>
         <w:pStyle w:val="H3"/>
       </w:pPr>
+      <w:r>
+        <w:t xml:space="preserve">Linking </w:t>
+      </w:r>
+      <w:r>
+        <w:t xml:space="preserve">information security </w:t>
+      </w:r>
+      <w:r>
+        <w:t>with other pre-data-driven industries</w:t>
+      </w:r>
+    </w:p>
+    <w:p>
+      <w:pPr>
+        <w:pStyle w:val="H3"/>
+      </w:pPr>
+      <w:proofErr w:type="gramStart"/>
+      <w:r>
+        <w:t>Data analysis assists our thinking</w:t>
+      </w:r>
+      <w:proofErr w:type="gramEnd"/>
+      <w:r>
+        <w:t xml:space="preserve">, </w:t>
+      </w:r>
+      <w:proofErr w:type="gramStart"/>
+      <w:r>
+        <w:t>it does not replace i</w:t>
+      </w:r>
+      <w:r>
+        <w:t>t</w:t>
+      </w:r>
+      <w:proofErr w:type="gramEnd"/>
+    </w:p>
+    <w:p>
+      <w:pPr>
+        <w:pStyle w:val="H3"/>
+      </w:pPr>
+      <w:r>
+        <w:t>T</w:t>
+      </w:r>
+      <w:r>
+        <w:t>he power of learning from data</w:t>
+      </w:r>
+    </w:p>
+    <w:p>
+      <w:pPr>
+        <w:pStyle w:val="H3"/>
+      </w:pPr>
+      <w:r>
+        <w:t>“</w:t>
+      </w:r>
+      <w:r>
+        <w:rPr>
+          <w:b/>
+          <w:bCs/>
+        </w:rPr>
+        <w:t>How did we end up at this data science thing?</w:t>
+      </w:r>
+      <w:r>
+        <w:rPr>
+          <w:b/>
+          <w:bCs/>
+        </w:rPr>
+        <w:t>”</w:t>
+      </w:r>
+      <w:r>
+        <w:rPr>
+          <w:bCs/>
+        </w:rPr>
+        <w:t xml:space="preserve"> - a brief history of learning from data</w:t>
+      </w:r>
+    </w:p>
+    <w:p>
+      <w:pPr>
+        <w:pStyle w:val="H1"/>
+      </w:pPr>
+      <w:r>
+        <w:t>Chapter 2: Finding Your Inner Security Data Scientist</w:t>
+      </w:r>
+    </w:p>
+    <w:p>
+      <w:pPr>
+        <w:pStyle w:val="H2"/>
+        <w:rPr>
+          <w:i/>
+        </w:rPr>
+      </w:pPr>
+      <w:r>
+        <w:rPr>
+          <w:i/>
+        </w:rPr>
+        <w:t>[</w:t>
+      </w:r>
+      <w:proofErr w:type="gramStart"/>
+      <w:r>
+        <w:rPr>
+          <w:i/>
+        </w:rPr>
+        <w:t>set</w:t>
+      </w:r>
+      <w:proofErr w:type="gramEnd"/>
+      <w:r>
+        <w:rPr>
+          <w:i/>
+        </w:rPr>
+        <w:t xml:space="preserve"> up: we can do a lot of data analysis without </w:t>
+      </w:r>
+      <w:r>
+        <w:rPr>
+          <w:i/>
+        </w:rPr>
+        <w:t>advanced</w:t>
+      </w:r>
+      <w:r>
+        <w:rPr>
+          <w:i/>
+        </w:rPr>
+        <w:t xml:space="preserve"> training, covering what goes into data analysis]</w:t>
+      </w:r>
+    </w:p>
+    <w:p>
+      <w:pPr>
+        <w:pStyle w:val="H2"/>
+      </w:pPr>
+      <w:r>
+        <w:t>Obtaining the essential skills &amp; ingredients</w:t>
+      </w:r>
+    </w:p>
+    <w:p>
+      <w:pPr>
+        <w:pStyle w:val="H3"/>
+      </w:pPr>
+      <w:r>
+        <w:t>Discussion of skills: curiosity, statistics, programming, scripting, database management and visualization techniques</w:t>
+      </w:r>
+    </w:p>
+    <w:p>
+      <w:pPr>
+        <w:pStyle w:val="H3"/>
+      </w:pPr>
+      <w:r>
+        <w:t>Getting real benefit from combining with domain knowledge in information security</w:t>
+      </w:r>
+    </w:p>
+    <w:p>
+      <w:pPr>
+        <w:pStyle w:val="H2"/>
+      </w:pPr>
+      <w:r>
+        <w:t>Four stages of data analysis:</w:t>
+      </w:r>
+    </w:p>
+    <w:p>
+      <w:pPr>
+        <w:pStyle w:val="H3"/>
+      </w:pPr>
+      <w:r>
+        <w:t>Framing, acquiring and preparing data, data analysis and learning from feedback</w:t>
+      </w:r>
+    </w:p>
+    <w:p>
+      <w:pPr>
+        <w:pStyle w:val="H3"/>
+      </w:pPr>
+      <w:r>
+        <w:rPr>
+          <w:b/>
+        </w:rPr>
+        <w:t xml:space="preserve">Possible </w:t>
+      </w:r>
       <w:r>
         <w:rPr>
           <w:b/>
@@ -118,107 +420,25 @@
         <w:t>Use Case:</w:t>
       </w:r>
       <w:r>
-        <w:t xml:space="preserve"> Biology -&gt; Bioinformatics/Epidemiology</w:t>
+        <w:t xml:space="preserve"> Discove</w:t>
+      </w:r>
+      <w:r>
+        <w:t>ring anomalous firewall t</w:t>
+      </w:r>
+      <w:r>
+        <w:t>raffic</w:t>
       </w:r>
     </w:p>
     <w:p>
       <w:pPr>
-        <w:pStyle w:val="H2"/>
-      </w:pPr>
-      <w:r>
-        <w:t>Shifting from security Shaman to d</w:t>
-      </w:r>
-      <w:r>
-        <w:t>ata Sherpa</w:t>
-      </w:r>
-    </w:p>
-    <w:p>
-      <w:pPr>
         <w:pStyle w:val="H3"/>
       </w:pPr>
       <w:r>
-        <w:t xml:space="preserve">Linking </w:t>
-      </w:r>
-      <w:r>
-        <w:t xml:space="preserve">information security </w:t>
-      </w:r>
-      <w:r>
-        <w:t>with other pre-data-driven industries</w:t>
-      </w:r>
-    </w:p>
-    <w:p>
-      <w:pPr>
-        <w:pStyle w:val="H3"/>
-      </w:pPr>
-      <w:proofErr w:type="gramStart"/>
-      <w:r>
-        <w:t>Data analysis assists our thinking</w:t>
-      </w:r>
-      <w:proofErr w:type="gramEnd"/>
-      <w:r>
-        <w:t xml:space="preserve">, </w:t>
-      </w:r>
-      <w:proofErr w:type="gramStart"/>
-      <w:r>
-        <w:t>it does not replace it</w:t>
-      </w:r>
-      <w:proofErr w:type="gramEnd"/>
-    </w:p>
-    <w:p>
-      <w:pPr>
-        <w:pStyle w:val="H1"/>
-      </w:pPr>
-      <w:r>
-        <w:t>Chapter 2: Finding Your Inner Security Data Scientist</w:t>
-      </w:r>
-    </w:p>
-    <w:p>
-      <w:pPr>
-        <w:pStyle w:val="H2"/>
-      </w:pPr>
-      <w:r>
-        <w:t>No shirt, no shoes, no degree? No p</w:t>
-      </w:r>
-      <w:r>
-        <w:t>roblem!</w:t>
-      </w:r>
-    </w:p>
-    <w:p>
-      <w:pPr>
-        <w:pStyle w:val="H3"/>
-      </w:pPr>
-      <w:r>
-        <w:t>Performing</w:t>
-      </w:r>
-      <w:r>
-        <w:t xml:space="preserve"> </w:t>
-      </w:r>
-      <w:r>
-        <w:t xml:space="preserve">basic </w:t>
-      </w:r>
-      <w:r>
-        <w:t xml:space="preserve">analysis without </w:t>
-      </w:r>
-      <w:r>
-        <w:t>advanced</w:t>
-      </w:r>
-      <w:r>
-        <w:t xml:space="preserve"> statistics</w:t>
-      </w:r>
-      <w:r>
-        <w:t xml:space="preserve"> using</w:t>
-      </w:r>
-      <w:r>
-        <w:t xml:space="preserve"> the “ABC” (Arit</w:t>
-      </w:r>
-      <w:r>
-        <w:t>hmetic, Bucketing &amp; Comparing) simplification method</w:t>
-      </w:r>
-    </w:p>
-    <w:p>
-      <w:pPr>
-        <w:pStyle w:val="H3"/>
-      </w:pPr>
+        <w:rPr>
+          <w:b/>
+        </w:rPr>
+        <w:t xml:space="preserve">Possible </w:t>
+      </w:r>
       <w:r>
         <w:rPr>
           <w:b/>
@@ -226,13 +446,68 @@
         <w:t>Use Case:</w:t>
       </w:r>
       <w:r>
-        <w:t xml:space="preserve"> Discove</w:t>
-      </w:r>
-      <w:r>
-        <w:t>ring anomalous firewall t</w:t>
-      </w:r>
-      <w:r>
-        <w:t>raffic</w:t>
+        <w:t xml:space="preserve"> Identifying the cost of two-factor a</w:t>
+      </w:r>
+      <w:r>
+        <w:t>uthentication</w:t>
+      </w:r>
+    </w:p>
+    <w:p>
+      <w:pPr>
+        <w:pStyle w:val="H1"/>
+      </w:pPr>
+      <w:r>
+        <w:t>Chapter 3: Learning The “Hello World” Of Security Data Analysis</w:t>
+      </w:r>
+    </w:p>
+    <w:p>
+      <w:pPr>
+        <w:pStyle w:val="H2"/>
+      </w:pPr>
+      <w:r>
+        <w:t xml:space="preserve">Deciphering the not-so-secret secret of data analysis: Data </w:t>
+      </w:r>
+      <w:proofErr w:type="spellStart"/>
+      <w:r>
+        <w:t>m</w:t>
+      </w:r>
+      <w:r>
+        <w:t>unging</w:t>
+      </w:r>
+      <w:proofErr w:type="spellEnd"/>
+    </w:p>
+    <w:p>
+      <w:pPr>
+        <w:pStyle w:val="H3"/>
+      </w:pPr>
+      <w:r>
+        <w:t>How to acquire</w:t>
+      </w:r>
+      <w:r>
+        <w:t xml:space="preserve"> </w:t>
+      </w:r>
+      <w:r>
+        <w:t xml:space="preserve">and prepare </w:t>
+      </w:r>
+      <w:r>
+        <w:t>security d</w:t>
+      </w:r>
+      <w:r>
+        <w:t>ata</w:t>
+      </w:r>
+    </w:p>
+    <w:p>
+      <w:pPr>
+        <w:pStyle w:val="H3"/>
+      </w:pPr>
+      <w:r>
+        <w:t xml:space="preserve">Creating </w:t>
+      </w:r>
+      <w:r>
+        <w:t>a repeatable dat</w:t>
+      </w:r>
+      <w:r>
+        <w:t>a analysis toolkit and workflow</w:t>
       </w:r>
     </w:p>
     <w:p>
@@ -246,122 +521,6 @@
         <w:t>Use Case:</w:t>
       </w:r>
       <w:r>
-        <w:t xml:space="preserve"> Identifying the cost of two-factor a</w:t>
-      </w:r>
-      <w:r>
-        <w:t>uthentication</w:t>
-      </w:r>
-    </w:p>
-    <w:p>
-      <w:pPr>
-        <w:pStyle w:val="H2"/>
-      </w:pPr>
-      <w:r>
-        <w:t>Obtaining the essential skills</w:t>
-      </w:r>
-      <w:bookmarkStart w:id="0" w:name="_GoBack"/>
-      <w:bookmarkEnd w:id="0"/>
-      <w:r>
-        <w:t xml:space="preserve"> &amp; i</w:t>
-      </w:r>
-      <w:r>
-        <w:t>ngredients</w:t>
-      </w:r>
-    </w:p>
-    <w:p>
-      <w:pPr>
-        <w:pStyle w:val="H3"/>
-      </w:pPr>
-      <w:r>
-        <w:t>Discussion of</w:t>
-      </w:r>
-      <w:r>
-        <w:t xml:space="preserve"> skills: curiosity, statistics, programming, scripting, database management and visuali</w:t>
-      </w:r>
-      <w:r>
-        <w:t>zation techniques</w:t>
-      </w:r>
-    </w:p>
-    <w:p>
-      <w:pPr>
-        <w:pStyle w:val="H3"/>
-      </w:pPr>
-      <w:r>
-        <w:t>Getting real benefit from c</w:t>
-      </w:r>
-      <w:r>
-        <w:t>ombining with domain knowledge in information security</w:t>
-      </w:r>
-    </w:p>
-    <w:p>
-      <w:pPr>
-        <w:pStyle w:val="H1"/>
-      </w:pPr>
-      <w:r>
-        <w:t>Chapter 3: Learning The “Hello World” Of Security Data Analysis</w:t>
-      </w:r>
-    </w:p>
-    <w:p>
-      <w:pPr>
-        <w:pStyle w:val="H2"/>
-      </w:pPr>
-      <w:r>
-        <w:t xml:space="preserve">Deciphering the not-so-secret secret of data analysis: Data </w:t>
-      </w:r>
-      <w:proofErr w:type="spellStart"/>
-      <w:r>
-        <w:t>m</w:t>
-      </w:r>
-      <w:r>
-        <w:t>unging</w:t>
-      </w:r>
-      <w:proofErr w:type="spellEnd"/>
-    </w:p>
-    <w:p>
-      <w:pPr>
-        <w:pStyle w:val="H3"/>
-      </w:pPr>
-      <w:r>
-        <w:t>How to acquire</w:t>
-      </w:r>
-      <w:r>
-        <w:t xml:space="preserve"> </w:t>
-      </w:r>
-      <w:r>
-        <w:t xml:space="preserve">and prepare </w:t>
-      </w:r>
-      <w:r>
-        <w:t>security d</w:t>
-      </w:r>
-      <w:r>
-        <w:t>ata</w:t>
-      </w:r>
-    </w:p>
-    <w:p>
-      <w:pPr>
-        <w:pStyle w:val="H3"/>
-      </w:pPr>
-      <w:r>
-        <w:t xml:space="preserve">Creating </w:t>
-      </w:r>
-      <w:r>
-        <w:t>a repeatable dat</w:t>
-      </w:r>
-      <w:r>
-        <w:t>a analysis toolkit and workflow</w:t>
-      </w:r>
-    </w:p>
-    <w:p>
-      <w:pPr>
-        <w:pStyle w:val="H3"/>
-      </w:pPr>
-      <w:r>
-        <w:rPr>
-          <w:b/>
-        </w:rPr>
-        <w:t>Use Case:</w:t>
-      </w:r>
-      <w:r>
         <w:t xml:space="preserve"> Swimming </w:t>
       </w:r>
       <w:r>
@@ -529,44 +688,28 @@
         <w:pStyle w:val="H3"/>
       </w:pPr>
       <w:r>
-        <w:t>Shifting from</w:t>
-      </w:r>
-      <w:r>
-        <w:t xml:space="preserve"> descriptive </w:t>
-      </w:r>
-      <w:r>
-        <w:t xml:space="preserve">to inferential </w:t>
-      </w:r>
-      <w:r>
-        <w:t>statistics</w:t>
-      </w:r>
-      <w:r>
-        <w:t xml:space="preserve"> and o</w:t>
-      </w:r>
-      <w:r>
-        <w:t>utgrowing the ABC method (</w:t>
-      </w:r>
-      <w:proofErr w:type="spellStart"/>
-      <w:r>
-        <w:t>ch.</w:t>
-      </w:r>
-      <w:proofErr w:type="spellEnd"/>
-      <w:r>
-        <w:t xml:space="preserve"> 2)</w:t>
+        <w:lastRenderedPageBreak/>
+        <w:t>Intro to descriptive statistics (with a nod to Pearson and his “measure everything” approach)</w:t>
       </w:r>
     </w:p>
     <w:p>
       <w:pPr>
-        <w:pStyle w:val="H2"/>
-      </w:pPr>
-      <w:r>
-        <w:t>Separating correlation f</w:t>
-      </w:r>
-      <w:r>
-        <w:t>rom c</w:t>
-      </w:r>
-      <w:r>
-        <w:t>ausation</w:t>
+        <w:pStyle w:val="H3"/>
+      </w:pPr>
+      <w:r>
+        <w:t>Shifting from</w:t>
+      </w:r>
+      <w:r>
+        <w:t xml:space="preserve"> descriptive </w:t>
+      </w:r>
+      <w:r>
+        <w:t xml:space="preserve">to inferential </w:t>
+      </w:r>
+      <w:r>
+        <w:t>statistics</w:t>
+      </w:r>
+      <w:r>
+        <w:t xml:space="preserve"> </w:t>
       </w:r>
     </w:p>
     <w:p>
@@ -574,7 +717,47 @@
         <w:pStyle w:val="H3"/>
       </w:pPr>
       <w:r>
-        <w:t>Seeing attack patterns that do not exist</w:t>
+        <w:t>The central limit theorem</w:t>
+      </w:r>
+      <w:r>
+        <w:t xml:space="preserve"> </w:t>
+      </w:r>
+      <w:r>
+        <w:t>and why data acquisition is important</w:t>
+      </w:r>
+    </w:p>
+    <w:p>
+      <w:pPr>
+        <w:pStyle w:val="H2"/>
+      </w:pPr>
+      <w:r>
+        <w:t>Separating correlation f</w:t>
+      </w:r>
+      <w:r>
+        <w:t>rom c</w:t>
+      </w:r>
+      <w:r>
+        <w:t>ausation</w:t>
+      </w:r>
+    </w:p>
+    <w:p>
+      <w:pPr>
+        <w:pStyle w:val="H3"/>
+      </w:pPr>
+      <w:r>
+        <w:t xml:space="preserve">Seeing </w:t>
+      </w:r>
+      <w:r>
+        <w:t>[</w:t>
+      </w:r>
+      <w:r>
+        <w:t>attack</w:t>
+      </w:r>
+      <w:r>
+        <w:t>]</w:t>
+      </w:r>
+      <w:r>
+        <w:t xml:space="preserve"> patterns that do not exist</w:t>
       </w:r>
     </w:p>
     <w:p>
@@ -607,16 +790,29 @@
       <w:r>
         <w:t xml:space="preserve">: </w:t>
       </w:r>
-      <w:proofErr w:type="spellStart"/>
-      <w:r>
-        <w:t>Whitehat</w:t>
-      </w:r>
-      <w:proofErr w:type="spellEnd"/>
-      <w:r>
-        <w:t xml:space="preserve"> statistics r</w:t>
+      <w:r>
+        <w:t>[industry]</w:t>
+      </w:r>
+      <w:r>
+        <w:t xml:space="preserve"> </w:t>
+      </w:r>
+      <w:r>
+        <w:t>“</w:t>
+      </w:r>
+      <w:r>
+        <w:t>statistics</w:t>
+      </w:r>
+      <w:r>
+        <w:t>”</w:t>
+      </w:r>
+      <w:r>
+        <w:t xml:space="preserve"> r</w:t>
       </w:r>
       <w:r>
         <w:t>eport</w:t>
+      </w:r>
+      <w:r>
+        <w:t>s</w:t>
       </w:r>
     </w:p>
     <w:p>
@@ -649,10 +845,7 @@
         <w:pStyle w:val="H2"/>
       </w:pPr>
       <w:r>
-        <w:t>Measuring the “power” of sample s</w:t>
-      </w:r>
-      <w:r>
-        <w:t>ize</w:t>
+        <w:t xml:space="preserve">Probability (a very important topic) </w:t>
       </w:r>
     </w:p>
     <w:p>
@@ -660,16 +853,15 @@
         <w:pStyle w:val="H3"/>
       </w:pPr>
       <w:r>
-        <w:t>Strong</w:t>
-      </w:r>
-      <w:r>
-        <w:t xml:space="preserve"> versus </w:t>
-      </w:r>
-      <w:r>
-        <w:t>w</w:t>
-      </w:r>
-      <w:r>
-        <w:t>eak messages in the data</w:t>
+        <w:t>Why do so many people find probability theory unintuitive and difficult?</w:t>
+      </w:r>
+    </w:p>
+    <w:p>
+      <w:pPr>
+        <w:pStyle w:val="H3"/>
+      </w:pPr>
+      <w:r>
+        <w:t>Link data analysis to probabilistic statements</w:t>
       </w:r>
     </w:p>
     <w:p>
@@ -678,6 +870,673 @@
         <w:rPr>
           <w:b/>
         </w:rPr>
+      </w:pPr>
+      <w:r>
+        <w:rPr>
+          <w:b/>
+        </w:rPr>
+        <w:t>Use Case</w:t>
+      </w:r>
+      <w:r>
+        <w:t>: Vulnerability c</w:t>
+      </w:r>
+      <w:r>
+        <w:t>ounts</w:t>
+      </w:r>
+    </w:p>
+    <w:p>
+      <w:pPr>
+        <w:pStyle w:val="H3"/>
+      </w:pPr>
+      <w:r>
+        <w:rPr>
+          <w:b/>
+        </w:rPr>
+        <w:t>Use Case</w:t>
+      </w:r>
+      <w:r>
+        <w:t>: Security patch c</w:t>
+      </w:r>
+      <w:r>
+        <w:t>overage</w:t>
+      </w:r>
+    </w:p>
+    <w:p>
+      <w:pPr>
+        <w:pStyle w:val="H2"/>
+      </w:pPr>
+      <w:r>
+        <w:t>Being secure in your u</w:t>
+      </w:r>
+      <w:r>
+        <w:t>ncertainty</w:t>
+      </w:r>
+    </w:p>
+    <w:p>
+      <w:pPr>
+        <w:pStyle w:val="H3"/>
+      </w:pPr>
+      <w:r>
+        <w:t>Embracing hypothesis testing and confidence intervals with open eye</w:t>
+      </w:r>
+    </w:p>
+    <w:p>
+      <w:pPr>
+        <w:pStyle w:val="H3"/>
+      </w:pPr>
+      <w:r>
+        <w:t>What are p-values and why don’t I care?</w:t>
+      </w:r>
+    </w:p>
+    <w:p>
+      <w:pPr>
+        <w:pStyle w:val="H3"/>
+      </w:pPr>
+      <w:r>
+        <w:rPr>
+          <w:b/>
+        </w:rPr>
+        <w:t>Use Case</w:t>
+      </w:r>
+      <w:r>
+        <w:t>: industry r</w:t>
+      </w:r>
+      <w:r>
+        <w:t>eport</w:t>
+      </w:r>
+      <w:r>
+        <w:t>: trending y</w:t>
+      </w:r>
+      <w:r>
+        <w:t>ear-over-year</w:t>
+      </w:r>
+    </w:p>
+    <w:p>
+      <w:pPr>
+        <w:pStyle w:val="H3"/>
+      </w:pPr>
+      <w:r>
+        <w:rPr>
+          <w:b/>
+        </w:rPr>
+        <w:t>Use Case</w:t>
+      </w:r>
+      <w:r>
+        <w:t>: Malware gone wild (u</w:t>
+      </w:r>
+      <w:r>
+        <w:t xml:space="preserve">sing inferential statistics to detect a malware outbreak </w:t>
+      </w:r>
+      <w:r>
+        <w:rPr>
+          <w:i/>
+        </w:rPr>
+        <w:t>before</w:t>
+      </w:r>
+      <w:r>
+        <w:t xml:space="preserve"> it gets crazy)</w:t>
+      </w:r>
+    </w:p>
+    <w:p>
+      <w:pPr>
+        <w:pStyle w:val="H1"/>
+      </w:pPr>
+      <w:r>
+        <w:t>Chapter 6: Breaking Up With Your Relational Database</w:t>
+      </w:r>
+    </w:p>
+    <w:p>
+      <w:pPr>
+        <w:pStyle w:val="H2"/>
+      </w:pPr>
+      <w:r>
+        <w:t>Realizing the container has c</w:t>
+      </w:r>
+      <w:r>
+        <w:t>onstraints</w:t>
+      </w:r>
+    </w:p>
+    <w:p>
+      <w:pPr>
+        <w:pStyle w:val="H3"/>
+      </w:pPr>
+      <w:r>
+        <w:rPr>
+          <w:b/>
+        </w:rPr>
+        <w:t>Use Case</w:t>
+      </w:r>
+      <w:r>
+        <w:t>: MySQL memory (and other) t</w:t>
+      </w:r>
+      <w:r>
+        <w:t>ables</w:t>
+      </w:r>
+    </w:p>
+    <w:p>
+      <w:pPr>
+        <w:pStyle w:val="H2"/>
+      </w:pPr>
+      <w:r>
+        <w:t>Managing non-relational data (saying “Yes” t</w:t>
+      </w:r>
+      <w:r>
+        <w:t xml:space="preserve">o </w:t>
+      </w:r>
+      <w:proofErr w:type="spellStart"/>
+      <w:r>
+        <w:t>NoSQL</w:t>
+      </w:r>
+      <w:proofErr w:type="spellEnd"/>
+      <w:r>
+        <w:t>)</w:t>
+      </w:r>
+    </w:p>
+    <w:p>
+      <w:pPr>
+        <w:pStyle w:val="H3"/>
+      </w:pPr>
+      <w:r>
+        <w:t>Explaining alternative data stores and their strengths:</w:t>
+      </w:r>
+    </w:p>
+    <w:p>
+      <w:pPr>
+        <w:pStyle w:val="H3"/>
+      </w:pPr>
+      <w:proofErr w:type="spellStart"/>
+      <w:r>
+        <w:t>Hadoop</w:t>
+      </w:r>
+      <w:proofErr w:type="spellEnd"/>
+      <w:r>
+        <w:t>/</w:t>
+      </w:r>
+      <w:proofErr w:type="spellStart"/>
+      <w:r>
+        <w:t>PacketPig</w:t>
+      </w:r>
+      <w:proofErr w:type="spellEnd"/>
+      <w:r>
+        <w:t xml:space="preserve">, </w:t>
+      </w:r>
+      <w:proofErr w:type="spellStart"/>
+      <w:r>
+        <w:t>MongoDB</w:t>
+      </w:r>
+      <w:proofErr w:type="spellEnd"/>
+      <w:r>
+        <w:t xml:space="preserve">, Couch, </w:t>
+      </w:r>
+      <w:proofErr w:type="spellStart"/>
+      <w:r>
+        <w:t>Redis</w:t>
+      </w:r>
+      <w:proofErr w:type="spellEnd"/>
+      <w:r>
+        <w:t xml:space="preserve">, </w:t>
+      </w:r>
+      <w:proofErr w:type="spellStart"/>
+      <w:r>
+        <w:t>etc</w:t>
+      </w:r>
+      <w:proofErr w:type="spellEnd"/>
+    </w:p>
+    <w:p>
+      <w:pPr>
+        <w:pStyle w:val="H3"/>
+      </w:pPr>
+      <w:r>
+        <w:rPr>
+          <w:b/>
+        </w:rPr>
+        <w:t>Use Case</w:t>
+      </w:r>
+      <w:r>
+        <w:t>: Storing</w:t>
+      </w:r>
+      <w:r>
+        <w:t xml:space="preserve"> and accessing </w:t>
+      </w:r>
+      <w:proofErr w:type="spellStart"/>
+      <w:r>
+        <w:t>netflow</w:t>
+      </w:r>
+      <w:proofErr w:type="spellEnd"/>
+      <w:r>
+        <w:t xml:space="preserve"> data (continuing ch.</w:t>
+      </w:r>
+      <w:r>
+        <w:t xml:space="preserve">3 </w:t>
+      </w:r>
+      <w:r>
+        <w:t>data)</w:t>
+      </w:r>
+    </w:p>
+    <w:p>
+      <w:pPr>
+        <w:pStyle w:val="H1"/>
+      </w:pPr>
+      <w:r>
+        <w:t xml:space="preserve">Chapter 7: Visualizing </w:t>
+      </w:r>
+      <w:r>
+        <w:t xml:space="preserve">Your </w:t>
+      </w:r>
+      <w:r>
+        <w:t>Security Data</w:t>
+      </w:r>
+    </w:p>
+    <w:p>
+      <w:pPr>
+        <w:pStyle w:val="H2"/>
+      </w:pPr>
+      <w:r>
+        <w:t>Building the foundation of security data visual analysis and c</w:t>
+      </w:r>
+      <w:r>
+        <w:t>ommunication</w:t>
+      </w:r>
+    </w:p>
+    <w:p>
+      <w:pPr>
+        <w:pStyle w:val="H3"/>
+      </w:pPr>
+      <w:r>
+        <w:t xml:space="preserve">How-to examples </w:t>
+      </w:r>
+      <w:r>
+        <w:t xml:space="preserve">each in </w:t>
+      </w:r>
+      <w:r>
+        <w:t>in Excel,</w:t>
+      </w:r>
+      <w:r>
+        <w:t xml:space="preserve"> Py</w:t>
+      </w:r>
+      <w:r>
+        <w:t xml:space="preserve">thon and </w:t>
+      </w:r>
+      <w:r>
+        <w:t>R</w:t>
+      </w:r>
+    </w:p>
+    <w:p>
+      <w:pPr>
+        <w:pStyle w:val="H3"/>
+      </w:pPr>
+      <w:r>
+        <w:rPr>
+          <w:b/>
+        </w:rPr>
+        <w:t>Use Case</w:t>
+      </w:r>
+      <w:r>
+        <w:t xml:space="preserve">: Graphing trends in </w:t>
+      </w:r>
+      <w:proofErr w:type="spellStart"/>
+      <w:r>
+        <w:t>netflow</w:t>
+      </w:r>
+      <w:proofErr w:type="spellEnd"/>
+      <w:r>
+        <w:t xml:space="preserve"> data</w:t>
+      </w:r>
+      <w:r>
+        <w:t xml:space="preserve"> (expansion of </w:t>
+      </w:r>
+      <w:proofErr w:type="spellStart"/>
+      <w:r>
+        <w:t>ch</w:t>
+      </w:r>
+      <w:proofErr w:type="spellEnd"/>
+      <w:r>
+        <w:t xml:space="preserve"> 3 &amp; 6 analysis)</w:t>
+      </w:r>
+    </w:p>
+    <w:p>
+      <w:pPr>
+        <w:pStyle w:val="H3"/>
+      </w:pPr>
+      <w:r>
+        <w:rPr>
+          <w:b/>
+        </w:rPr>
+        <w:t>Use Case</w:t>
+      </w:r>
+      <w:r>
+        <w:t>: Improving v</w:t>
+      </w:r>
+      <w:r>
+        <w:t>is</w:t>
+      </w:r>
+      <w:r>
+        <w:t>ual defaults</w:t>
+      </w:r>
+    </w:p>
+    <w:p>
+      <w:pPr>
+        <w:pStyle w:val="H3"/>
+      </w:pPr>
+      <w:r>
+        <w:rPr>
+          <w:b/>
+        </w:rPr>
+        <w:t>Use Case</w:t>
+      </w:r>
+      <w:r>
+        <w:t>: Visualizing system logs</w:t>
+      </w:r>
+      <w:r>
+        <w:t xml:space="preserve"> (expansion from </w:t>
+      </w:r>
+      <w:proofErr w:type="spellStart"/>
+      <w:r>
+        <w:t>ch</w:t>
+      </w:r>
+      <w:proofErr w:type="spellEnd"/>
+      <w:r>
+        <w:t xml:space="preserve"> 3)</w:t>
+      </w:r>
+    </w:p>
+    <w:p>
+      <w:pPr>
+        <w:pStyle w:val="H1"/>
+      </w:pPr>
+      <w:r>
+        <w:t>Chapter 8: Mapping Security Data</w:t>
+      </w:r>
+    </w:p>
+    <w:p>
+      <w:pPr>
+        <w:pStyle w:val="H2"/>
+      </w:pPr>
+      <w:r>
+        <w:t>Realizing that spatial data may not be s</w:t>
+      </w:r>
+      <w:r>
+        <w:t>p</w:t>
+      </w:r>
+      <w:r>
+        <w:t>ecial d</w:t>
+      </w:r>
+      <w:r>
+        <w:t>ata</w:t>
+      </w:r>
+    </w:p>
+    <w:p>
+      <w:pPr>
+        <w:pStyle w:val="H3"/>
+      </w:pPr>
+      <w:r>
+        <w:t>P</w:t>
+      </w:r>
+      <w:r>
+        <w:t xml:space="preserve">erforming Geo-IP mapping </w:t>
+      </w:r>
+      <w:r>
+        <w:t>(and the gotchas in doing so)</w:t>
+      </w:r>
+    </w:p>
+    <w:p>
+      <w:pPr>
+        <w:pStyle w:val="H3"/>
+      </w:pPr>
+      <w:r>
+        <w:rPr>
+          <w:b/>
+        </w:rPr>
+        <w:t>Use Case</w:t>
+      </w:r>
+      <w:r>
+        <w:t>: Generic g</w:t>
+      </w:r>
+      <w:r>
+        <w:t>eo-location</w:t>
+      </w:r>
+      <w:r>
+        <w:t xml:space="preserve"> of IP addresses</w:t>
+      </w:r>
+    </w:p>
+    <w:p>
+      <w:pPr>
+        <w:pStyle w:val="H3"/>
+      </w:pPr>
+      <w:r>
+        <w:rPr>
+          <w:b/>
+        </w:rPr>
+        <w:t>Use Case</w:t>
+      </w:r>
+      <w:r>
+        <w:t>: Mapping Botnets</w:t>
+      </w:r>
+    </w:p>
+    <w:p>
+      <w:pPr>
+        <w:pStyle w:val="H2"/>
+      </w:pPr>
+      <w:r>
+        <w:t>Mapping outside the c</w:t>
+      </w:r>
+      <w:r>
+        <w:t>ontinents</w:t>
+      </w:r>
+    </w:p>
+    <w:p>
+      <w:pPr>
+        <w:pStyle w:val="H3"/>
+      </w:pPr>
+      <w:r>
+        <w:t>D</w:t>
+      </w:r>
+      <w:r>
+        <w:t>iscover</w:t>
+      </w:r>
+      <w:r>
+        <w:t>ing</w:t>
+      </w:r>
+      <w:r>
+        <w:t xml:space="preserve"> patterns and clusters with mapping tools </w:t>
+      </w:r>
+    </w:p>
+    <w:p>
+      <w:pPr>
+        <w:pStyle w:val="H3"/>
+      </w:pPr>
+      <w:r>
+        <w:rPr>
+          <w:b/>
+        </w:rPr>
+        <w:t>Use Case</w:t>
+      </w:r>
+      <w:r>
+        <w:t xml:space="preserve">: Mapping </w:t>
+      </w:r>
+      <w:r>
+        <w:t>malicious ASN.1 d</w:t>
+      </w:r>
+      <w:r>
+        <w:t>ata</w:t>
+      </w:r>
+    </w:p>
+    <w:p>
+      <w:pPr>
+        <w:pStyle w:val="H1"/>
+      </w:pPr>
+      <w:r>
+        <w:t xml:space="preserve">Chapter 9: </w:t>
+      </w:r>
+      <w:r>
+        <w:t>Dashboards</w:t>
+      </w:r>
+    </w:p>
+    <w:p>
+      <w:pPr>
+        <w:pStyle w:val="H2"/>
+      </w:pPr>
+      <w:r>
+        <w:t>[Publisher asked for a chapter on dashboards]</w:t>
+      </w:r>
+    </w:p>
+    <w:p>
+      <w:pPr>
+        <w:pStyle w:val="H1"/>
+      </w:pPr>
+      <w:r>
+        <w:t xml:space="preserve">Chapter 10: </w:t>
+      </w:r>
+      <w:r>
+        <w:t>Making The Machine Learn For You</w:t>
+      </w:r>
+    </w:p>
+    <w:p>
+      <w:pPr>
+        <w:pStyle w:val="H2"/>
+      </w:pPr>
+      <w:r>
+        <w:t>De-mystifying machine learning</w:t>
+      </w:r>
+    </w:p>
+    <w:p>
+      <w:pPr>
+        <w:pStyle w:val="H3"/>
+      </w:pPr>
+      <w:r>
+        <w:t>Basics of</w:t>
+      </w:r>
+      <w:r>
+        <w:t xml:space="preserve"> ML </w:t>
+      </w:r>
+      <w:r>
+        <w:t xml:space="preserve">with </w:t>
+      </w:r>
+      <w:r>
+        <w:t xml:space="preserve">the necessary </w:t>
+      </w:r>
+      <w:r>
+        <w:t>background for the next section</w:t>
+      </w:r>
+    </w:p>
+    <w:p>
+      <w:pPr>
+        <w:pStyle w:val="H2"/>
+      </w:pPr>
+      <w:r>
+        <w:t>Understanding t</w:t>
+      </w:r>
+      <w:r>
+        <w:t xml:space="preserve">he </w:t>
+      </w:r>
+      <w:r>
+        <w:t>(s</w:t>
+      </w:r>
+      <w:r>
+        <w:t>ecurity</w:t>
+      </w:r>
+      <w:r>
+        <w:t>) potential of machine l</w:t>
+      </w:r>
+      <w:r>
+        <w:t>ear</w:t>
+      </w:r>
+      <w:r>
+        <w:t>ning</w:t>
+      </w:r>
+    </w:p>
+    <w:p>
+      <w:pPr>
+        <w:pStyle w:val="H3"/>
+      </w:pPr>
+      <w:r>
+        <w:rPr>
+          <w:b/>
+        </w:rPr>
+        <w:t>Use Case</w:t>
+      </w:r>
+      <w:r>
+        <w:t xml:space="preserve">: </w:t>
+      </w:r>
+      <w:r>
+        <w:t>Discovering account takeovers (with</w:t>
+      </w:r>
+      <w:r>
+        <w:t xml:space="preserve"> “supervised learning”)</w:t>
+      </w:r>
+    </w:p>
+    <w:p>
+      <w:pPr>
+        <w:pStyle w:val="H3"/>
+      </w:pPr>
+      <w:r>
+        <w:rPr>
+          <w:b/>
+        </w:rPr>
+        <w:t>Use Case</w:t>
+      </w:r>
+      <w:r>
+        <w:t xml:space="preserve">: Detecting </w:t>
+      </w:r>
+      <w:r>
+        <w:t xml:space="preserve">and classifying malware with </w:t>
+      </w:r>
+      <w:proofErr w:type="spellStart"/>
+      <w:r>
+        <w:t>Naïeve</w:t>
+      </w:r>
+      <w:proofErr w:type="spellEnd"/>
+      <w:r>
+        <w:t xml:space="preserve"> Bayes n</w:t>
+      </w:r>
+      <w:r>
+        <w:t>etworks</w:t>
+      </w:r>
+    </w:p>
+    <w:p>
+      <w:pPr>
+        <w:pStyle w:val="H2"/>
+      </w:pPr>
+      <w:r>
+        <w:t>Introduction to textual a</w:t>
+      </w:r>
+      <w:r>
+        <w:t>nalysis (</w:t>
+      </w:r>
+      <w:r>
+        <w:t xml:space="preserve">natural language processing, </w:t>
+      </w:r>
+      <w:r>
+        <w:t>NLP)</w:t>
+      </w:r>
+    </w:p>
+    <w:p>
+      <w:pPr>
+        <w:pStyle w:val="H2"/>
+      </w:pPr>
+      <w:r>
+        <w:t>Using NLP in s</w:t>
+      </w:r>
+      <w:r>
+        <w:t>ecurity</w:t>
+      </w:r>
+    </w:p>
+    <w:p>
+      <w:pPr>
+        <w:pStyle w:val="H3"/>
+      </w:pPr>
+      <w:r>
+        <w:rPr>
+          <w:b/>
+        </w:rPr>
+        <w:t>Use Case</w:t>
+      </w:r>
+      <w:r>
+        <w:t>: Using NLP in DLP (Data Loss Prevention)</w:t>
+      </w:r>
+    </w:p>
+    <w:p>
+      <w:pPr>
+        <w:pStyle w:val="H3"/>
       </w:pPr>
       <w:r>
         <w:rPr>
@@ -687,657 +1546,15 @@
         <w:t>Use Case</w:t>
       </w:r>
       <w:r>
-        <w:t>: Vulnerability c</w:t>
-      </w:r>
-      <w:r>
-        <w:t>ounts</w:t>
+        <w:t>: Who Wrote That? (Attribution of anonymous blog/forum posts)</w:t>
       </w:r>
     </w:p>
     <w:p>
       <w:pPr>
-        <w:pStyle w:val="H3"/>
-      </w:pPr>
-      <w:r>
-        <w:rPr>
-          <w:b/>
-        </w:rPr>
-        <w:t>Use Case</w:t>
-      </w:r>
-      <w:r>
-        <w:t>: Security patch c</w:t>
-      </w:r>
-      <w:r>
-        <w:t>overage</w:t>
-      </w:r>
-    </w:p>
-    <w:p>
-      <w:pPr>
-        <w:pStyle w:val="H2"/>
-      </w:pPr>
-      <w:r>
-        <w:t>Being secure in your u</w:t>
-      </w:r>
-      <w:r>
-        <w:t>ncertainty</w:t>
-      </w:r>
-    </w:p>
-    <w:p>
-      <w:pPr>
-        <w:pStyle w:val="H3"/>
-      </w:pPr>
-      <w:r>
-        <w:t>Embracing hypothesis testing and confidence intervals with open eyes</w:t>
-      </w:r>
-    </w:p>
-    <w:p>
-      <w:pPr>
-        <w:pStyle w:val="H3"/>
-      </w:pPr>
-      <w:r>
-        <w:rPr>
-          <w:b/>
-        </w:rPr>
-        <w:t>Use Case</w:t>
-      </w:r>
-      <w:r>
-        <w:t xml:space="preserve">: </w:t>
-      </w:r>
-      <w:proofErr w:type="spellStart"/>
-      <w:r>
-        <w:t>Trustwave’s</w:t>
-      </w:r>
-      <w:proofErr w:type="spellEnd"/>
-      <w:r>
-        <w:t xml:space="preserve"> industry r</w:t>
-      </w:r>
-      <w:r>
-        <w:t>eport</w:t>
-      </w:r>
-      <w:r>
-        <w:t>: trending y</w:t>
-      </w:r>
-      <w:r>
-        <w:t>ear-over-year</w:t>
-      </w:r>
-    </w:p>
-    <w:p>
-      <w:pPr>
-        <w:pStyle w:val="H3"/>
-      </w:pPr>
-      <w:r>
-        <w:rPr>
-          <w:b/>
-        </w:rPr>
-        <w:t>Use Case</w:t>
-      </w:r>
-      <w:r>
-        <w:t>: Malware gone wild (u</w:t>
-      </w:r>
-      <w:r>
-        <w:t xml:space="preserve">sing inferential statistics to detect a malware outbreak </w:t>
-      </w:r>
-      <w:r>
-        <w:rPr>
-          <w:i/>
-        </w:rPr>
-        <w:t>before</w:t>
-      </w:r>
-      <w:r>
-        <w:t xml:space="preserve"> it gets crazy)</w:t>
-      </w:r>
-    </w:p>
-    <w:p>
-      <w:pPr>
         <w:pStyle w:val="H1"/>
       </w:pPr>
       <w:r>
-        <w:t>Chapter 6: Breaking Up With Your Relational Database</w:t>
-      </w:r>
-    </w:p>
-    <w:p>
-      <w:pPr>
-        <w:pStyle w:val="H2"/>
-      </w:pPr>
-      <w:r>
-        <w:t>Realizing the container has c</w:t>
-      </w:r>
-      <w:r>
-        <w:t>onstraints</w:t>
-      </w:r>
-    </w:p>
-    <w:p>
-      <w:pPr>
-        <w:pStyle w:val="H3"/>
-      </w:pPr>
-      <w:r>
-        <w:rPr>
-          <w:b/>
-        </w:rPr>
-        <w:t>Use Case</w:t>
-      </w:r>
-      <w:r>
-        <w:t>: MySQL memory (and other) t</w:t>
-      </w:r>
-      <w:r>
-        <w:t>ables</w:t>
-      </w:r>
-    </w:p>
-    <w:p>
-      <w:pPr>
-        <w:pStyle w:val="H2"/>
-      </w:pPr>
-      <w:r>
-        <w:t>Managing non-relational data (saying “Yes” t</w:t>
-      </w:r>
-      <w:r>
-        <w:t xml:space="preserve">o </w:t>
-      </w:r>
-      <w:proofErr w:type="spellStart"/>
-      <w:r>
-        <w:t>NoSQL</w:t>
-      </w:r>
-      <w:proofErr w:type="spellEnd"/>
-      <w:r>
-        <w:t>)</w:t>
-      </w:r>
-    </w:p>
-    <w:p>
-      <w:pPr>
-        <w:pStyle w:val="H3"/>
-      </w:pPr>
-      <w:r>
-        <w:t>Explaining alternative data stores and their strengths:</w:t>
-      </w:r>
-    </w:p>
-    <w:p>
-      <w:pPr>
-        <w:pStyle w:val="H3"/>
-      </w:pPr>
-      <w:proofErr w:type="spellStart"/>
-      <w:r>
-        <w:t>Hadoop</w:t>
-      </w:r>
-      <w:proofErr w:type="spellEnd"/>
-      <w:r>
-        <w:t>/</w:t>
-      </w:r>
-      <w:proofErr w:type="spellStart"/>
-      <w:r>
-        <w:t>PacketPig</w:t>
-      </w:r>
-      <w:proofErr w:type="spellEnd"/>
-      <w:r>
-        <w:t xml:space="preserve">, </w:t>
-      </w:r>
-      <w:proofErr w:type="spellStart"/>
-      <w:r>
-        <w:t>MongoDB</w:t>
-      </w:r>
-      <w:proofErr w:type="spellEnd"/>
-      <w:r>
-        <w:t xml:space="preserve">, Couch, </w:t>
-      </w:r>
-      <w:proofErr w:type="spellStart"/>
-      <w:r>
-        <w:t>Redis</w:t>
-      </w:r>
-      <w:proofErr w:type="spellEnd"/>
-      <w:r>
-        <w:t xml:space="preserve">, </w:t>
-      </w:r>
-      <w:proofErr w:type="spellStart"/>
-      <w:r>
-        <w:t>etc</w:t>
-      </w:r>
-      <w:proofErr w:type="spellEnd"/>
-    </w:p>
-    <w:p>
-      <w:pPr>
-        <w:pStyle w:val="H3"/>
-      </w:pPr>
-      <w:r>
-        <w:rPr>
-          <w:b/>
-        </w:rPr>
-        <w:t>Use Case</w:t>
-      </w:r>
-      <w:r>
-        <w:t>: Storing</w:t>
-      </w:r>
-      <w:r>
-        <w:t xml:space="preserve"> and accessing </w:t>
-      </w:r>
-      <w:proofErr w:type="spellStart"/>
-      <w:r>
-        <w:t>netflow</w:t>
-      </w:r>
-      <w:proofErr w:type="spellEnd"/>
-      <w:r>
-        <w:t xml:space="preserve"> data (continuing ch.</w:t>
-      </w:r>
-      <w:r>
-        <w:t xml:space="preserve">3 </w:t>
-      </w:r>
-      <w:r>
-        <w:t>data)</w:t>
-      </w:r>
-    </w:p>
-    <w:p>
-      <w:pPr>
-        <w:pStyle w:val="H1"/>
-      </w:pPr>
-      <w:r>
-        <w:t xml:space="preserve">Chapter 7: Visualizing </w:t>
-      </w:r>
-      <w:r>
-        <w:t xml:space="preserve">Your </w:t>
-      </w:r>
-      <w:r>
-        <w:t>Security Data</w:t>
-      </w:r>
-    </w:p>
-    <w:p>
-      <w:pPr>
-        <w:pStyle w:val="H2"/>
-      </w:pPr>
-      <w:r>
-        <w:t>Building the foundation of security data visual analysis and c</w:t>
-      </w:r>
-      <w:r>
-        <w:t>ommunication</w:t>
-      </w:r>
-    </w:p>
-    <w:p>
-      <w:pPr>
-        <w:pStyle w:val="H3"/>
-      </w:pPr>
-      <w:r>
-        <w:t xml:space="preserve">How-to examples </w:t>
-      </w:r>
-      <w:r>
-        <w:t xml:space="preserve">each in </w:t>
-      </w:r>
-      <w:r>
-        <w:t>in Excel,</w:t>
-      </w:r>
-      <w:r>
-        <w:t xml:space="preserve"> Py</w:t>
-      </w:r>
-      <w:r>
-        <w:t xml:space="preserve">thon and </w:t>
-      </w:r>
-      <w:r>
-        <w:t>R</w:t>
-      </w:r>
-    </w:p>
-    <w:p>
-      <w:pPr>
-        <w:pStyle w:val="H3"/>
-      </w:pPr>
-      <w:r>
-        <w:rPr>
-          <w:b/>
-        </w:rPr>
-        <w:t>Use Case</w:t>
-      </w:r>
-      <w:r>
-        <w:t xml:space="preserve">: Graphing trends in </w:t>
-      </w:r>
-      <w:proofErr w:type="spellStart"/>
-      <w:r>
-        <w:t>netflow</w:t>
-      </w:r>
-      <w:proofErr w:type="spellEnd"/>
-      <w:r>
-        <w:t xml:space="preserve"> data</w:t>
-      </w:r>
-      <w:r>
-        <w:t xml:space="preserve"> (expansion of </w:t>
-      </w:r>
-      <w:proofErr w:type="spellStart"/>
-      <w:r>
-        <w:t>ch</w:t>
-      </w:r>
-      <w:proofErr w:type="spellEnd"/>
-      <w:r>
-        <w:t xml:space="preserve"> 3 &amp; 6 analysis)</w:t>
-      </w:r>
-    </w:p>
-    <w:p>
-      <w:pPr>
-        <w:pStyle w:val="H3"/>
-      </w:pPr>
-      <w:r>
-        <w:rPr>
-          <w:b/>
-        </w:rPr>
-        <w:t>Use Case</w:t>
-      </w:r>
-      <w:r>
-        <w:t>: Improving v</w:t>
-      </w:r>
-      <w:r>
-        <w:t>is</w:t>
-      </w:r>
-      <w:r>
-        <w:t>ual defaults</w:t>
-      </w:r>
-    </w:p>
-    <w:p>
-      <w:pPr>
-        <w:pStyle w:val="H3"/>
-      </w:pPr>
-      <w:r>
-        <w:rPr>
-          <w:b/>
-        </w:rPr>
-        <w:t>Use Case</w:t>
-      </w:r>
-      <w:r>
-        <w:t>: Visualizing system logs</w:t>
-      </w:r>
-      <w:r>
-        <w:t xml:space="preserve"> (expansion from </w:t>
-      </w:r>
-      <w:proofErr w:type="spellStart"/>
-      <w:r>
-        <w:t>ch</w:t>
-      </w:r>
-      <w:proofErr w:type="spellEnd"/>
-      <w:r>
-        <w:t xml:space="preserve"> 3)</w:t>
-      </w:r>
-    </w:p>
-    <w:p>
-      <w:pPr>
-        <w:pStyle w:val="H1"/>
-      </w:pPr>
-      <w:r>
-        <w:t>Chapter 8: Mapping Security Data</w:t>
-      </w:r>
-    </w:p>
-    <w:p>
-      <w:pPr>
-        <w:pStyle w:val="H2"/>
-      </w:pPr>
-      <w:r>
-        <w:t>Realizing that spatial data may not be s</w:t>
-      </w:r>
-      <w:r>
-        <w:t>p</w:t>
-      </w:r>
-      <w:r>
-        <w:t>ecial d</w:t>
-      </w:r>
-      <w:r>
-        <w:t>ata</w:t>
-      </w:r>
-    </w:p>
-    <w:p>
-      <w:pPr>
-        <w:pStyle w:val="H3"/>
-      </w:pPr>
-      <w:r>
-        <w:t>P</w:t>
-      </w:r>
-      <w:r>
-        <w:t xml:space="preserve">erforming Geo-IP mapping </w:t>
-      </w:r>
-      <w:r>
-        <w:t>(and the gotchas in doing so)</w:t>
-      </w:r>
-    </w:p>
-    <w:p>
-      <w:pPr>
-        <w:pStyle w:val="H3"/>
-      </w:pPr>
-      <w:r>
-        <w:rPr>
-          <w:b/>
-        </w:rPr>
-        <w:t>Use Case</w:t>
-      </w:r>
-      <w:r>
-        <w:t>: Generic g</w:t>
-      </w:r>
-      <w:r>
-        <w:t>eo-location</w:t>
-      </w:r>
-      <w:r>
-        <w:t xml:space="preserve"> of IP addresses</w:t>
-      </w:r>
-    </w:p>
-    <w:p>
-      <w:pPr>
-        <w:pStyle w:val="H3"/>
-      </w:pPr>
-      <w:r>
-        <w:rPr>
-          <w:b/>
-        </w:rPr>
-        <w:t>Use Case</w:t>
-      </w:r>
-      <w:r>
-        <w:t>: Mapping Botnets</w:t>
-      </w:r>
-    </w:p>
-    <w:p>
-      <w:pPr>
-        <w:pStyle w:val="H2"/>
-      </w:pPr>
-      <w:r>
-        <w:t>Mapping outside the c</w:t>
-      </w:r>
-      <w:r>
-        <w:t>ontinents</w:t>
-      </w:r>
-    </w:p>
-    <w:p>
-      <w:pPr>
-        <w:pStyle w:val="H3"/>
-      </w:pPr>
-      <w:r>
-        <w:t>D</w:t>
-      </w:r>
-      <w:r>
-        <w:t>iscover</w:t>
-      </w:r>
-      <w:r>
-        <w:t>ing</w:t>
-      </w:r>
-      <w:r>
-        <w:t xml:space="preserve"> patterns and clusters with mapping tools </w:t>
-      </w:r>
-    </w:p>
-    <w:p>
-      <w:pPr>
-        <w:pStyle w:val="H3"/>
-      </w:pPr>
-      <w:r>
-        <w:rPr>
-          <w:b/>
-        </w:rPr>
-        <w:t>Use Case</w:t>
-      </w:r>
-      <w:r>
-        <w:t xml:space="preserve">: Mapping </w:t>
-      </w:r>
-      <w:r>
-        <w:t>malicious ASN.1 d</w:t>
-      </w:r>
-      <w:r>
-        <w:t>ata</w:t>
-      </w:r>
-    </w:p>
-    <w:p>
-      <w:pPr>
-        <w:pStyle w:val="H1"/>
-      </w:pPr>
-      <w:r>
-        <w:t>Chapter 9: Making The Machine Learn For You</w:t>
-      </w:r>
-    </w:p>
-    <w:p>
-      <w:pPr>
-        <w:pStyle w:val="H2"/>
-      </w:pPr>
-      <w:r>
-        <w:t>De-mystifying machine l</w:t>
-      </w:r>
-      <w:r>
-        <w:t>earning</w:t>
-      </w:r>
-    </w:p>
-    <w:p>
-      <w:pPr>
-        <w:pStyle w:val="H3"/>
-      </w:pPr>
-      <w:r>
-        <w:t>Basics of</w:t>
-      </w:r>
-      <w:r>
-        <w:t xml:space="preserve"> ML </w:t>
-      </w:r>
-      <w:r>
-        <w:t xml:space="preserve">with </w:t>
-      </w:r>
-      <w:r>
-        <w:t xml:space="preserve">the necessary </w:t>
-      </w:r>
-      <w:r>
-        <w:t>background for the next section</w:t>
-      </w:r>
-    </w:p>
-    <w:p>
-      <w:pPr>
-        <w:pStyle w:val="H2"/>
-      </w:pPr>
-      <w:r>
-        <w:t>Understanding t</w:t>
-      </w:r>
-      <w:r>
-        <w:t xml:space="preserve">he </w:t>
-      </w:r>
-      <w:r>
-        <w:t>(s</w:t>
-      </w:r>
-      <w:r>
-        <w:t>ecurity</w:t>
-      </w:r>
-      <w:r>
-        <w:t>) potential of machine l</w:t>
-      </w:r>
-      <w:r>
-        <w:t>ear</w:t>
-      </w:r>
-      <w:r>
-        <w:t>ning</w:t>
-      </w:r>
-    </w:p>
-    <w:p>
-      <w:pPr>
-        <w:pStyle w:val="H3"/>
-      </w:pPr>
-      <w:r>
-        <w:rPr>
-          <w:b/>
-        </w:rPr>
-        <w:t>Use Case</w:t>
-      </w:r>
-      <w:r>
-        <w:t xml:space="preserve">: </w:t>
-      </w:r>
-      <w:r>
-        <w:t>Discovering account takeovers (with</w:t>
-      </w:r>
-      <w:r>
-        <w:t xml:space="preserve"> “supervised learning”)</w:t>
-      </w:r>
-    </w:p>
-    <w:p>
-      <w:pPr>
-        <w:pStyle w:val="H3"/>
-      </w:pPr>
-      <w:r>
-        <w:rPr>
-          <w:b/>
-        </w:rPr>
-        <w:t>Use Case</w:t>
-      </w:r>
-      <w:r>
-        <w:t xml:space="preserve">: Detecting </w:t>
-      </w:r>
-      <w:r>
-        <w:t xml:space="preserve">and classifying malware with </w:t>
-      </w:r>
-      <w:proofErr w:type="spellStart"/>
-      <w:r>
-        <w:t>Naïeve</w:t>
-      </w:r>
-      <w:proofErr w:type="spellEnd"/>
-      <w:r>
-        <w:t xml:space="preserve"> Bayes n</w:t>
-      </w:r>
-      <w:r>
-        <w:t>etworks</w:t>
-      </w:r>
-    </w:p>
-    <w:p>
-      <w:pPr>
-        <w:pStyle w:val="H1"/>
-      </w:pPr>
-      <w:r>
         <w:t>Chapter 10: Making The Machine Read For You</w:t>
-      </w:r>
-    </w:p>
-    <w:p>
-      <w:pPr>
-        <w:pStyle w:val="H2"/>
-      </w:pPr>
-      <w:r>
-        <w:t>Introduction to textual a</w:t>
-      </w:r>
-      <w:r>
-        <w:t>nalysis (NLP)</w:t>
-      </w:r>
-    </w:p>
-    <w:p>
-      <w:pPr>
-        <w:pStyle w:val="H2"/>
-      </w:pPr>
-      <w:r>
-        <w:t>Using NLP in s</w:t>
-      </w:r>
-      <w:r>
-        <w:t>ecurity</w:t>
-      </w:r>
-    </w:p>
-    <w:p>
-      <w:pPr>
-        <w:pStyle w:val="H3"/>
-      </w:pPr>
-      <w:r>
-        <w:rPr>
-          <w:b/>
-        </w:rPr>
-        <w:t>Use Case</w:t>
-      </w:r>
-      <w:r>
-        <w:t>: Using NLP in DLP (Data Loss Prevention)</w:t>
-      </w:r>
-    </w:p>
-    <w:p>
-      <w:pPr>
-        <w:pStyle w:val="H3"/>
-      </w:pPr>
-      <w:r>
-        <w:rPr>
-          <w:b/>
-        </w:rPr>
-        <w:t>Use Case</w:t>
-      </w:r>
-      <w:r>
-        <w:t>: Who Wrote That? (Attribution of anonymous blog/forum posts)</w:t>
       </w:r>
     </w:p>
     <w:p>
@@ -22277,7 +22494,7 @@
 </file>
 
 <file path=customXml/itemProps1.xml><?xml version="1.0" encoding="utf-8"?>
-<ds:datastoreItem xmlns:ds="http://schemas.openxmlformats.org/officeDocument/2006/customXml" ds:itemID="{F60646D2-C9F2-2F41-A57E-A774920A5483}">
+<ds:datastoreItem xmlns:ds="http://schemas.openxmlformats.org/officeDocument/2006/customXml" ds:itemID="{EFCAC255-3F08-6A4C-83D5-A1652C270DF1}">
   <ds:schemaRefs>
     <ds:schemaRef ds:uri="http://schemas.openxmlformats.org/officeDocument/2006/bibliography"/>
   </ds:schemaRefs>

</xml_diff>